<commit_message>
Kad bi zelena boja bila prva u podlisti
</commit_message>
<xml_diff>
--- a/PravilaIUpute.docx
+++ b/PravilaIUpute.docx
@@ -2485,1137 +2485,1433 @@
         </w:rPr>
         <w:t>sastojat će se</w:t>
       </w:r>
+      <w:r>
+        <w:rPr>
+          <w:sz w:val="22"/>
+          <w:szCs w:val="22"/>
+        </w:rPr>
+        <w:t xml:space="preserve"> od 4 podliste (jedna za svaku boju</w:t>
+      </w:r>
+      <w:r>
+        <w:rPr>
+          <w:sz w:val="22"/>
+          <w:szCs w:val="22"/>
+        </w:rPr>
+        <w:t xml:space="preserve">, počevši od </w:t>
+      </w:r>
+      <w:r>
+        <w:rPr>
+          <w:sz w:val="22"/>
+          <w:szCs w:val="22"/>
+        </w:rPr>
+        <w:t>zelene</w:t>
+      </w:r>
+      <w:r>
+        <w:rPr>
+          <w:sz w:val="22"/>
+          <w:szCs w:val="22"/>
+        </w:rPr>
+        <w:t>, u smjeru kazaljke na satu</w:t>
+      </w:r>
+      <w:r>
+        <w:rPr>
+          <w:sz w:val="22"/>
+          <w:szCs w:val="22"/>
+        </w:rPr>
+        <w:t xml:space="preserve">). Svaka od te 4 podliste imat će 4 </w:t>
+      </w:r>
+      <w:r>
+        <w:rPr>
+          <w:sz w:val="22"/>
+          <w:szCs w:val="22"/>
+        </w:rPr>
+        <w:t>elementa</w:t>
+      </w:r>
+      <w:r>
+        <w:rPr>
+          <w:sz w:val="22"/>
+          <w:szCs w:val="22"/>
+        </w:rPr>
+        <w:t xml:space="preserve"> (jed</w:t>
+      </w:r>
+      <w:r>
+        <w:rPr>
+          <w:sz w:val="22"/>
+          <w:szCs w:val="22"/>
+        </w:rPr>
+        <w:t>an</w:t>
+      </w:r>
+      <w:r>
+        <w:rPr>
+          <w:sz w:val="22"/>
+          <w:szCs w:val="22"/>
+        </w:rPr>
+        <w:t xml:space="preserve"> za svak</w:t>
+      </w:r>
+      <w:r>
+        <w:rPr>
+          <w:sz w:val="22"/>
+          <w:szCs w:val="22"/>
+        </w:rPr>
+        <w:t>u figuru</w:t>
+      </w:r>
+      <w:r>
+        <w:rPr>
+          <w:sz w:val="22"/>
+          <w:szCs w:val="22"/>
+        </w:rPr>
+        <w:t>)</w:t>
+      </w:r>
+      <w:r>
+        <w:rPr>
+          <w:sz w:val="22"/>
+          <w:szCs w:val="22"/>
+        </w:rPr>
+        <w:t>, broj polja na kojemu se ta figura nalazi</w:t>
+      </w:r>
+      <w:r>
+        <w:rPr>
+          <w:sz w:val="22"/>
+          <w:szCs w:val="22"/>
+        </w:rPr>
+        <w:t xml:space="preserve">. Broj na kocki je broj dobiven funkcijom </w:t>
+      </w:r>
+      <w:r>
+        <w:rPr>
+          <w:sz w:val="22"/>
+          <w:szCs w:val="22"/>
+        </w:rPr>
+        <w:t>random.</w:t>
+      </w:r>
+      <w:r>
+        <w:rPr>
+          <w:sz w:val="22"/>
+          <w:szCs w:val="22"/>
+        </w:rPr>
+        <w:t>randint(1, 6)</w:t>
+      </w:r>
+      <w:r>
+        <w:rPr>
+          <w:sz w:val="22"/>
+          <w:szCs w:val="22"/>
+        </w:rPr>
+        <w:t>, tj. prirodan broj manji od sedam</w:t>
+      </w:r>
+      <w:r>
+        <w:rPr>
+          <w:sz w:val="22"/>
+          <w:szCs w:val="22"/>
+        </w:rPr>
+        <w:t xml:space="preserve">. Broj bota ili njegova boja </w:t>
+      </w:r>
+      <w:r>
+        <w:rPr>
+          <w:sz w:val="22"/>
+          <w:szCs w:val="22"/>
+        </w:rPr>
+        <w:t>cjeli je</w:t>
+      </w:r>
+      <w:r>
+        <w:rPr>
+          <w:sz w:val="22"/>
+          <w:szCs w:val="22"/>
+        </w:rPr>
+        <w:t xml:space="preserve"> broj veći ili jednak 0 i manji ili jednak 3. Brojevi su pridruženi bojama u smjeru kazaljke na satu, počevši s crvenom. Broj bota je nužan jer se boja određuje prije igre i nije sigurno hoće li u svakoj igri isti bot biti iste boje. Broj bota će ujedno označavati i indeks podliste u listi s pozicijama figura. Ta podlista sadrži pozicije botovih figura. </w:t>
+      </w:r>
+    </w:p>
+    <w:p>
+      <w:pPr>
+        <w:pStyle w:val="Default"/>
+        <w:rPr>
+          <w:sz w:val="22"/>
+          <w:szCs w:val="22"/>
+          <w:lang w:val="en-GB"/>
+        </w:rPr>
+      </w:pPr>
+      <w:r>
+        <w:rPr>
+          <w:sz w:val="22"/>
+          <w:szCs w:val="22"/>
+        </w:rPr>
+        <w:t xml:space="preserve">Bot mora sam obraditi podatke. Funkcija main </w:t>
+      </w:r>
+      <w:r>
+        <w:rPr>
+          <w:sz w:val="22"/>
+          <w:szCs w:val="22"/>
+        </w:rPr>
+        <w:t>smije</w:t>
+      </w:r>
+      <w:r>
+        <w:rPr>
+          <w:sz w:val="22"/>
+          <w:szCs w:val="22"/>
+        </w:rPr>
+        <w:t xml:space="preserve"> pozvati i neke druge funkcije </w:t>
+      </w:r>
+      <w:r>
+        <w:rPr>
+          <w:sz w:val="22"/>
+          <w:szCs w:val="22"/>
+        </w:rPr>
+        <w:t>tijekom izvršavanja</w:t>
+      </w:r>
+      <w:r>
+        <w:rPr>
+          <w:sz w:val="22"/>
+          <w:szCs w:val="22"/>
+        </w:rPr>
+        <w:t>, ali ne i funkcije</w:t>
+      </w:r>
+      <w:r>
+        <w:rPr>
+          <w:sz w:val="22"/>
+          <w:szCs w:val="22"/>
+        </w:rPr>
+        <w:t xml:space="preserve"> koje zaustavljaju izvršavanje programa</w:t>
+      </w:r>
+      <w:r>
+        <w:rPr>
+          <w:sz w:val="22"/>
+          <w:szCs w:val="22"/>
+        </w:rPr>
+        <w:t xml:space="preserve"> (npr. input()). Nakon što obradi podatke, bot </w:t>
+      </w:r>
+      <w:r>
+        <w:rPr>
+          <w:sz w:val="22"/>
+          <w:szCs w:val="22"/>
+        </w:rPr>
+        <w:t>treba</w:t>
+      </w:r>
+      <w:r>
+        <w:rPr>
+          <w:sz w:val="22"/>
+          <w:szCs w:val="22"/>
+        </w:rPr>
+        <w:t xml:space="preserve"> vratiti string koji označava figuru koju </w:t>
+      </w:r>
+      <w:r>
+        <w:rPr>
+          <w:sz w:val="22"/>
+          <w:szCs w:val="22"/>
+        </w:rPr>
+        <w:t xml:space="preserve">želi pomaknuti. </w:t>
+      </w:r>
+      <w:r>
+        <w:rPr>
+          <w:sz w:val="22"/>
+          <w:szCs w:val="22"/>
+        </w:rPr>
+        <w:t>Ako je ono što funkcija vrati pogrešno, taj bot je diskvalificiran</w:t>
+      </w:r>
+      <w:r>
+        <w:rPr>
+          <w:sz w:val="22"/>
+          <w:szCs w:val="22"/>
+        </w:rPr>
+        <w:t xml:space="preserve"> i </w:t>
+      </w:r>
+      <w:r>
+        <w:rPr>
+          <w:sz w:val="22"/>
+          <w:szCs w:val="22"/>
+        </w:rPr>
+        <w:t>više ne sudjeluje u igri. Igra završava kad</w:t>
+      </w:r>
+      <w:r>
+        <w:rPr>
+          <w:sz w:val="22"/>
+          <w:szCs w:val="22"/>
+        </w:rPr>
+        <w:t>a</w:t>
+      </w:r>
+      <w:r>
+        <w:rPr>
+          <w:sz w:val="22"/>
+          <w:szCs w:val="22"/>
+        </w:rPr>
+        <w:t xml:space="preserve"> </w:t>
+      </w:r>
+      <w:r>
+        <w:rPr>
+          <w:sz w:val="22"/>
+          <w:szCs w:val="22"/>
+        </w:rPr>
+        <w:t xml:space="preserve">jedan bot prema pravilima </w:t>
+      </w:r>
+      <w:r>
+        <w:rPr>
+          <w:sz w:val="22"/>
+          <w:szCs w:val="22"/>
+        </w:rPr>
+        <w:t xml:space="preserve">igre </w:t>
+      </w:r>
+      <w:r>
+        <w:rPr>
+          <w:sz w:val="22"/>
+          <w:szCs w:val="22"/>
+        </w:rPr>
+        <w:t>spremi sve figure u kućicu</w:t>
+      </w:r>
+      <w:r>
+        <w:rPr>
+          <w:sz w:val="22"/>
+          <w:szCs w:val="22"/>
+        </w:rPr>
+        <w:t xml:space="preserve">. </w:t>
+      </w:r>
+    </w:p>
+    <w:p>
+      <w:pPr>
+        <w:spacing w:after="0"/>
+      </w:pPr>
+    </w:p>
+    <w:p>
+      <w:pPr>
+        <w:spacing w:after="0"/>
+        <w:rPr>
+          <w:lang w:val="en-GB"/>
+        </w:rPr>
+      </w:pPr>
+      <w:r>
+        <w:t>Primjer</w:t>
+      </w:r>
+      <w:r>
+        <w:t>i</w:t>
+      </w:r>
+      <w:r>
+        <w:t xml:space="preserve"> bota</w:t>
+      </w:r>
+      <w:r>
+        <w:rPr>
+          <w:lang w:val="en-GB"/>
+        </w:rPr>
+        <w:t>:</w:t>
+      </w:r>
+    </w:p>
+    <w:p>
+      <w:pPr>
+        <w:shd w:val="clear" w:color="auto" w:fill="D9D9D9" w:themeFill="background1" w:themeFillShade="D9"/>
+        <w:spacing w:after="0"/>
+        <w:rPr>
+          <w:rFonts w:ascii="Courier New" w:hAnsi="Courier New" w:cs="Courier New"/>
+          <w:sz w:val="20"/>
+          <w:szCs w:val="20"/>
+          <w:lang w:val="en-GB"/>
+        </w:rPr>
+      </w:pPr>
+      <w:r>
+        <w:rPr>
+          <w:rFonts w:ascii="Courier New" w:hAnsi="Courier New" w:cs="Courier New"/>
+          <w:sz w:val="20"/>
+          <w:szCs w:val="20"/>
+          <w:lang w:val="en-GB"/>
+        </w:rPr>
+        <w:t xml:space="preserve">def </w:t>
+      </w:r>
+      <w:proofErr w:type="gramStart"/>
+      <w:r>
+        <w:rPr>
+          <w:rFonts w:ascii="Courier New" w:hAnsi="Courier New" w:cs="Courier New"/>
+          <w:sz w:val="20"/>
+          <w:szCs w:val="20"/>
+          <w:lang w:val="en-GB"/>
+        </w:rPr>
+        <w:t>main(</w:t>
+      </w:r>
+      <w:proofErr w:type="spellStart"/>
+      <w:proofErr w:type="gramEnd"/>
+      <w:r>
+        <w:rPr>
+          <w:rFonts w:ascii="Courier New" w:hAnsi="Courier New" w:cs="Courier New"/>
+          <w:sz w:val="20"/>
+          <w:szCs w:val="20"/>
+          <w:lang w:val="en-GB"/>
+        </w:rPr>
+        <w:t>pozicije</w:t>
+      </w:r>
+      <w:proofErr w:type="spellEnd"/>
+      <w:r>
+        <w:rPr>
+          <w:rFonts w:ascii="Courier New" w:hAnsi="Courier New" w:cs="Courier New"/>
+          <w:sz w:val="20"/>
+          <w:szCs w:val="20"/>
+          <w:lang w:val="en-GB"/>
+        </w:rPr>
+        <w:t xml:space="preserve">, </w:t>
+      </w:r>
+      <w:proofErr w:type="spellStart"/>
+      <w:r>
+        <w:rPr>
+          <w:rFonts w:ascii="Courier New" w:hAnsi="Courier New" w:cs="Courier New"/>
+          <w:sz w:val="20"/>
+          <w:szCs w:val="20"/>
+          <w:lang w:val="en-GB"/>
+        </w:rPr>
+        <w:t>kocka</w:t>
+      </w:r>
+      <w:proofErr w:type="spellEnd"/>
+      <w:r>
+        <w:rPr>
+          <w:rFonts w:ascii="Courier New" w:hAnsi="Courier New" w:cs="Courier New"/>
+          <w:sz w:val="20"/>
+          <w:szCs w:val="20"/>
+          <w:lang w:val="en-GB"/>
+        </w:rPr>
+        <w:t xml:space="preserve">, </w:t>
+      </w:r>
+      <w:proofErr w:type="spellStart"/>
+      <w:r>
+        <w:rPr>
+          <w:rFonts w:ascii="Courier New" w:hAnsi="Courier New" w:cs="Courier New"/>
+          <w:sz w:val="20"/>
+          <w:szCs w:val="20"/>
+          <w:lang w:val="en-GB"/>
+        </w:rPr>
+        <w:t>boja</w:t>
+      </w:r>
+      <w:proofErr w:type="spellEnd"/>
+      <w:r>
+        <w:rPr>
+          <w:rFonts w:ascii="Courier New" w:hAnsi="Courier New" w:cs="Courier New"/>
+          <w:sz w:val="20"/>
+          <w:szCs w:val="20"/>
+          <w:lang w:val="en-GB"/>
+        </w:rPr>
+        <w:t xml:space="preserve">, </w:t>
+      </w:r>
+      <w:proofErr w:type="spellStart"/>
+      <w:r>
+        <w:rPr>
+          <w:rFonts w:ascii="Courier New" w:hAnsi="Courier New" w:cs="Courier New"/>
+          <w:sz w:val="20"/>
+          <w:szCs w:val="20"/>
+          <w:lang w:val="en-GB"/>
+        </w:rPr>
+        <w:t>dopusteni</w:t>
+      </w:r>
+      <w:proofErr w:type="spellEnd"/>
+      <w:r>
+        <w:rPr>
+          <w:rFonts w:ascii="Courier New" w:hAnsi="Courier New" w:cs="Courier New"/>
+          <w:sz w:val="20"/>
+          <w:szCs w:val="20"/>
+          <w:lang w:val="en-GB"/>
+        </w:rPr>
+        <w:t xml:space="preserve">): return </w:t>
+      </w:r>
+      <w:proofErr w:type="spellStart"/>
+      <w:r>
+        <w:rPr>
+          <w:rFonts w:ascii="Courier New" w:hAnsi="Courier New" w:cs="Courier New"/>
+          <w:sz w:val="20"/>
+          <w:szCs w:val="20"/>
+          <w:lang w:val="en-GB"/>
+        </w:rPr>
+        <w:t>dopusteni</w:t>
+      </w:r>
+      <w:proofErr w:type="spellEnd"/>
+      <w:r>
+        <w:rPr>
+          <w:rFonts w:ascii="Courier New" w:hAnsi="Courier New" w:cs="Courier New"/>
+          <w:sz w:val="20"/>
+          <w:szCs w:val="20"/>
+          <w:lang w:val="en-GB"/>
+        </w:rPr>
+        <w:t>[0]</w:t>
+      </w:r>
+    </w:p>
+    <w:p>
+      <w:pPr>
+        <w:spacing w:after="0"/>
+        <w:rPr>
+          <w:sz w:val="20"/>
+          <w:szCs w:val="20"/>
+        </w:rPr>
+      </w:pPr>
+    </w:p>
+    <w:p>
+      <w:pPr>
+        <w:shd w:val="clear" w:color="auto" w:fill="D9D9D9" w:themeFill="background1" w:themeFillShade="D9"/>
+        <w:spacing w:after="0"/>
+        <w:rPr>
+          <w:rFonts w:ascii="Courier New" w:hAnsi="Courier New" w:cs="Courier New"/>
+          <w:sz w:val="20"/>
+          <w:szCs w:val="20"/>
+        </w:rPr>
+      </w:pPr>
+      <w:r>
+        <w:rPr>
+          <w:rFonts w:ascii="Courier New" w:hAnsi="Courier New" w:cs="Courier New"/>
+          <w:sz w:val="20"/>
+          <w:szCs w:val="20"/>
+        </w:rPr>
+        <w:t>def main(p, k, b, d):</w:t>
+      </w:r>
+    </w:p>
+    <w:p>
+      <w:pPr>
+        <w:shd w:val="clear" w:color="auto" w:fill="D9D9D9" w:themeFill="background1" w:themeFillShade="D9"/>
+        <w:spacing w:after="0"/>
+        <w:rPr>
+          <w:rFonts w:ascii="Courier New" w:hAnsi="Courier New" w:cs="Courier New"/>
+          <w:sz w:val="20"/>
+          <w:szCs w:val="20"/>
+        </w:rPr>
+      </w:pPr>
+      <w:r>
+        <w:rPr>
+          <w:rFonts w:ascii="Courier New" w:hAnsi="Courier New" w:cs="Courier New"/>
+          <w:sz w:val="20"/>
+          <w:szCs w:val="20"/>
+        </w:rPr>
+        <w:tab/>
+        <w:t>if k == 6:</w:t>
+      </w:r>
+    </w:p>
+    <w:p>
+      <w:pPr>
+        <w:shd w:val="clear" w:color="auto" w:fill="D9D9D9" w:themeFill="background1" w:themeFillShade="D9"/>
+        <w:spacing w:after="0"/>
+        <w:rPr>
+          <w:rFonts w:ascii="Courier New" w:hAnsi="Courier New" w:cs="Courier New"/>
+          <w:sz w:val="20"/>
+          <w:szCs w:val="20"/>
+        </w:rPr>
+      </w:pPr>
+      <w:r>
+        <w:rPr>
+          <w:rFonts w:ascii="Courier New" w:hAnsi="Courier New" w:cs="Courier New"/>
+          <w:sz w:val="20"/>
+          <w:szCs w:val="20"/>
+        </w:rPr>
+        <w:tab/>
+      </w:r>
+      <w:r>
+        <w:rPr>
+          <w:rFonts w:ascii="Courier New" w:hAnsi="Courier New" w:cs="Courier New"/>
+          <w:sz w:val="20"/>
+          <w:szCs w:val="20"/>
+        </w:rPr>
+        <w:tab/>
+        <w:t>for i in range(</w:t>
+      </w:r>
+      <w:r>
+        <w:rPr>
+          <w:rFonts w:ascii="Courier New" w:hAnsi="Courier New" w:cs="Courier New"/>
+          <w:sz w:val="20"/>
+          <w:szCs w:val="20"/>
+        </w:rPr>
+        <w:t>3</w:t>
+      </w:r>
+      <w:r>
+        <w:rPr>
+          <w:rFonts w:ascii="Courier New" w:hAnsi="Courier New" w:cs="Courier New"/>
+          <w:sz w:val="20"/>
+          <w:szCs w:val="20"/>
+        </w:rPr>
+        <w:t>, -1, -1</w:t>
+      </w:r>
+      <w:r>
+        <w:rPr>
+          <w:rFonts w:ascii="Courier New" w:hAnsi="Courier New" w:cs="Courier New"/>
+          <w:sz w:val="20"/>
+          <w:szCs w:val="20"/>
+        </w:rPr>
+        <w:t>):</w:t>
+      </w:r>
+    </w:p>
+    <w:p>
+      <w:pPr>
+        <w:shd w:val="clear" w:color="auto" w:fill="D9D9D9" w:themeFill="background1" w:themeFillShade="D9"/>
+        <w:spacing w:after="0"/>
+        <w:rPr>
+          <w:rFonts w:ascii="Courier New" w:hAnsi="Courier New" w:cs="Courier New"/>
+          <w:sz w:val="20"/>
+          <w:szCs w:val="20"/>
+        </w:rPr>
+      </w:pPr>
+      <w:r>
+        <w:rPr>
+          <w:rFonts w:ascii="Courier New" w:hAnsi="Courier New" w:cs="Courier New"/>
+          <w:sz w:val="20"/>
+          <w:szCs w:val="20"/>
+        </w:rPr>
+        <w:tab/>
+      </w:r>
+      <w:r>
+        <w:rPr>
+          <w:rFonts w:ascii="Courier New" w:hAnsi="Courier New" w:cs="Courier New"/>
+          <w:sz w:val="20"/>
+          <w:szCs w:val="20"/>
+        </w:rPr>
+        <w:tab/>
+      </w:r>
+      <w:r>
+        <w:rPr>
+          <w:rFonts w:ascii="Courier New" w:hAnsi="Courier New" w:cs="Courier New"/>
+          <w:sz w:val="20"/>
+          <w:szCs w:val="20"/>
+        </w:rPr>
+        <w:tab/>
+        <w:t>if p[b]</w:t>
+      </w:r>
+      <w:r>
+        <w:rPr>
+          <w:rFonts w:ascii="Courier New" w:hAnsi="Courier New" w:cs="Courier New"/>
+          <w:sz w:val="20"/>
+          <w:szCs w:val="20"/>
+        </w:rPr>
+        <w:t>[i]</w:t>
+      </w:r>
+      <w:r>
+        <w:rPr>
+          <w:rFonts w:ascii="Courier New" w:hAnsi="Courier New" w:cs="Courier New"/>
+          <w:sz w:val="20"/>
+          <w:szCs w:val="20"/>
+        </w:rPr>
+        <w:t xml:space="preserve"> == 0 and </w:t>
+      </w:r>
+      <w:r>
+        <w:rPr>
+          <w:rFonts w:ascii="Courier New" w:hAnsi="Courier New" w:cs="Courier New"/>
+          <w:sz w:val="20"/>
+          <w:szCs w:val="20"/>
+        </w:rPr>
+        <w:t>”</w:t>
+      </w:r>
+      <w:r>
+        <w:rPr>
+          <w:rFonts w:ascii="Courier New" w:hAnsi="Courier New" w:cs="Courier New"/>
+          <w:sz w:val="20"/>
+          <w:szCs w:val="20"/>
+        </w:rPr>
+        <w:t>MIOC</w:t>
+      </w:r>
+      <w:r>
+        <w:rPr>
+          <w:rFonts w:ascii="Courier New" w:hAnsi="Courier New" w:cs="Courier New"/>
+          <w:sz w:val="20"/>
+          <w:szCs w:val="20"/>
+        </w:rPr>
+        <w:t>”</w:t>
+      </w:r>
+      <w:r>
+        <w:rPr>
+          <w:rFonts w:ascii="Courier New" w:hAnsi="Courier New" w:cs="Courier New"/>
+          <w:sz w:val="20"/>
+          <w:szCs w:val="20"/>
+        </w:rPr>
+        <w:t>[i] in d:</w:t>
+      </w:r>
+    </w:p>
+    <w:p>
+      <w:pPr>
+        <w:shd w:val="clear" w:color="auto" w:fill="D9D9D9" w:themeFill="background1" w:themeFillShade="D9"/>
+        <w:spacing w:after="0"/>
+        <w:rPr>
+          <w:rFonts w:ascii="Courier New" w:hAnsi="Courier New" w:cs="Courier New"/>
+          <w:sz w:val="20"/>
+          <w:szCs w:val="20"/>
+        </w:rPr>
+      </w:pPr>
+      <w:r>
+        <w:rPr>
+          <w:rFonts w:ascii="Courier New" w:hAnsi="Courier New" w:cs="Courier New"/>
+          <w:sz w:val="20"/>
+          <w:szCs w:val="20"/>
+        </w:rPr>
+        <w:tab/>
+      </w:r>
+      <w:r>
+        <w:rPr>
+          <w:rFonts w:ascii="Courier New" w:hAnsi="Courier New" w:cs="Courier New"/>
+          <w:sz w:val="20"/>
+          <w:szCs w:val="20"/>
+        </w:rPr>
+        <w:tab/>
+      </w:r>
+      <w:r>
+        <w:rPr>
+          <w:rFonts w:ascii="Courier New" w:hAnsi="Courier New" w:cs="Courier New"/>
+          <w:sz w:val="20"/>
+          <w:szCs w:val="20"/>
+        </w:rPr>
+        <w:tab/>
+      </w:r>
+      <w:r>
+        <w:rPr>
+          <w:rFonts w:ascii="Courier New" w:hAnsi="Courier New" w:cs="Courier New"/>
+          <w:sz w:val="20"/>
+          <w:szCs w:val="20"/>
+        </w:rPr>
+        <w:tab/>
+      </w:r>
+      <w:r>
+        <w:rPr>
+          <w:rFonts w:ascii="Courier New" w:hAnsi="Courier New" w:cs="Courier New"/>
+          <w:sz w:val="20"/>
+          <w:szCs w:val="20"/>
+        </w:rPr>
+        <w:t xml:space="preserve">return </w:t>
+      </w:r>
+      <w:r>
+        <w:rPr>
+          <w:rFonts w:ascii="Courier New" w:hAnsi="Courier New" w:cs="Courier New"/>
+          <w:sz w:val="20"/>
+          <w:szCs w:val="20"/>
+        </w:rPr>
+        <w:t>”</w:t>
+      </w:r>
+      <w:r>
+        <w:rPr>
+          <w:rFonts w:ascii="Courier New" w:hAnsi="Courier New" w:cs="Courier New"/>
+          <w:sz w:val="20"/>
+          <w:szCs w:val="20"/>
+        </w:rPr>
+        <w:t>MIOC</w:t>
+      </w:r>
+      <w:r>
+        <w:rPr>
+          <w:rFonts w:ascii="Courier New" w:hAnsi="Courier New" w:cs="Courier New"/>
+          <w:sz w:val="20"/>
+          <w:szCs w:val="20"/>
+        </w:rPr>
+        <w:t>”</w:t>
+      </w:r>
+      <w:r>
+        <w:rPr>
+          <w:rFonts w:ascii="Courier New" w:hAnsi="Courier New" w:cs="Courier New"/>
+          <w:sz w:val="20"/>
+          <w:szCs w:val="20"/>
+        </w:rPr>
+        <w:t>[i]</w:t>
+      </w:r>
+    </w:p>
+    <w:p>
+      <w:pPr>
+        <w:shd w:val="clear" w:color="auto" w:fill="D9D9D9" w:themeFill="background1" w:themeFillShade="D9"/>
+        <w:spacing w:after="0"/>
+        <w:rPr>
+          <w:rFonts w:ascii="Courier New" w:hAnsi="Courier New" w:cs="Courier New"/>
+          <w:sz w:val="20"/>
+          <w:szCs w:val="20"/>
+        </w:rPr>
+      </w:pPr>
+      <w:r>
+        <w:rPr>
+          <w:rFonts w:ascii="Courier New" w:hAnsi="Courier New" w:cs="Courier New"/>
+          <w:sz w:val="20"/>
+          <w:szCs w:val="20"/>
+        </w:rPr>
+        <w:tab/>
+      </w:r>
+      <w:r>
+        <w:rPr>
+          <w:rFonts w:ascii="Courier New" w:hAnsi="Courier New" w:cs="Courier New"/>
+          <w:sz w:val="20"/>
+          <w:szCs w:val="20"/>
+        </w:rPr>
+        <w:t>return d[-1]</w:t>
+      </w:r>
+    </w:p>
+    <w:p>
+      <w:pPr>
+        <w:spacing w:after="0"/>
+      </w:pPr>
+    </w:p>
+    <w:p>
+      <w:pPr>
+        <w:spacing w:after="0"/>
+        <w:rPr>
+          <w:sz w:val="20"/>
+        </w:rPr>
+      </w:pPr>
+      <w:r>
+        <w:rPr>
+          <w:sz w:val="20"/>
+        </w:rPr>
+        <w:t>Primjeri test podataka:</w:t>
+      </w:r>
+    </w:p>
+    <w:p>
+      <w:pPr>
+        <w:spacing w:after="0"/>
+        <w:rPr>
+          <w:sz w:val="20"/>
+        </w:rPr>
+      </w:pPr>
+      <w:r>
+        <w:rPr>
+          <w:sz w:val="20"/>
+        </w:rPr>
+        <w:t>Primjer</w:t>
+      </w:r>
+      <w:r>
+        <w:rPr>
+          <w:sz w:val="20"/>
+        </w:rPr>
+        <w:t xml:space="preserve"> 1</w:t>
+      </w:r>
+    </w:p>
+    <w:p>
+      <w:pPr>
+        <w:spacing w:after="0"/>
+        <w:rPr>
+          <w:rFonts w:ascii="Courier New" w:hAnsi="Courier New" w:cs="Courier New"/>
+          <w:b/>
+          <w:sz w:val="18"/>
+          <w:lang w:val="en-GB"/>
+        </w:rPr>
+      </w:pPr>
+      <w:r>
+        <w:rPr>
+          <w:rFonts w:ascii="Courier New" w:hAnsi="Courier New" w:cs="Courier New"/>
+          <w:b/>
+          <w:sz w:val="18"/>
+        </w:rPr>
+        <w:t>ulaz</w:t>
+      </w:r>
+    </w:p>
+    <w:p>
+      <w:pPr>
+        <w:spacing w:after="0"/>
+        <w:rPr>
+          <w:rFonts w:ascii="Courier New" w:hAnsi="Courier New" w:cs="Courier New"/>
+          <w:sz w:val="18"/>
+        </w:rPr>
+      </w:pPr>
+      <w:r>
+        <w:rPr>
+          <w:rFonts w:ascii="Courier New" w:hAnsi="Courier New" w:cs="Courier New"/>
+          <w:sz w:val="18"/>
+        </w:rPr>
+        <w:t xml:space="preserve">pozicije = </w:t>
+      </w:r>
+      <w:r>
+        <w:rPr>
+          <w:rFonts w:ascii="Courier New" w:hAnsi="Courier New" w:cs="Courier New"/>
+          <w:sz w:val="18"/>
+        </w:rPr>
+        <w:t>[</w:t>
+      </w:r>
+      <w:r>
+        <w:rPr>
+          <w:rFonts w:ascii="Courier New" w:hAnsi="Courier New" w:cs="Courier New"/>
+          <w:sz w:val="18"/>
+        </w:rPr>
+        <w:t>[11, 0, 0, 0], [20, 0, 0, 0]</w:t>
+      </w:r>
+      <w:r>
+        <w:rPr>
+          <w:rFonts w:ascii="Courier New" w:hAnsi="Courier New" w:cs="Courier New"/>
+          <w:sz w:val="18"/>
+        </w:rPr>
+        <w:t xml:space="preserve">, </w:t>
+      </w:r>
+      <w:r>
+        <w:rPr>
+          <w:rFonts w:ascii="Courier New" w:hAnsi="Courier New" w:cs="Courier New"/>
+          <w:sz w:val="18"/>
+        </w:rPr>
+        <w:t>[[0, 0, 0, 38], [0, 0, 0, 36]</w:t>
+      </w:r>
+      <w:r>
+        <w:rPr>
+          <w:rFonts w:ascii="Courier New" w:hAnsi="Courier New" w:cs="Courier New"/>
+          <w:sz w:val="18"/>
+        </w:rPr>
+        <w:t>]</w:t>
+      </w:r>
+    </w:p>
+    <w:p>
+      <w:pPr>
+        <w:spacing w:after="0"/>
+        <w:rPr>
+          <w:rFonts w:ascii="Courier New" w:hAnsi="Courier New" w:cs="Courier New"/>
+          <w:sz w:val="18"/>
+        </w:rPr>
+      </w:pPr>
+      <w:r>
+        <w:rPr>
+          <w:rFonts w:ascii="Courier New" w:hAnsi="Courier New" w:cs="Courier New"/>
+          <w:sz w:val="18"/>
+        </w:rPr>
+        <w:t>kocka = 6</w:t>
+      </w:r>
+    </w:p>
+    <w:p>
+      <w:pPr>
+        <w:spacing w:after="0"/>
+        <w:rPr>
+          <w:rFonts w:ascii="Courier New" w:hAnsi="Courier New" w:cs="Courier New"/>
+          <w:sz w:val="18"/>
+        </w:rPr>
+      </w:pPr>
+      <w:r>
+        <w:rPr>
+          <w:rFonts w:ascii="Courier New" w:hAnsi="Courier New" w:cs="Courier New"/>
+          <w:sz w:val="18"/>
+        </w:rPr>
+        <w:t xml:space="preserve">boja = </w:t>
+      </w:r>
+      <w:r>
+        <w:rPr>
+          <w:rFonts w:ascii="Courier New" w:hAnsi="Courier New" w:cs="Courier New"/>
+          <w:sz w:val="18"/>
+        </w:rPr>
+        <w:t>3</w:t>
+      </w:r>
       <w:bookmarkStart w:id="0" w:name="_GoBack"/>
       <w:bookmarkEnd w:id="0"/>
-      <w:r>
-        <w:rPr>
-          <w:sz w:val="22"/>
-          <w:szCs w:val="22"/>
-        </w:rPr>
-        <w:t xml:space="preserve"> od 4 podliste (jedna za svaku boju</w:t>
-      </w:r>
-      <w:r>
-        <w:rPr>
-          <w:sz w:val="22"/>
-          <w:szCs w:val="22"/>
-        </w:rPr>
-        <w:t>, počevši od crvene, u smjeru kazaljke na satu</w:t>
-      </w:r>
-      <w:r>
-        <w:rPr>
-          <w:sz w:val="22"/>
-          <w:szCs w:val="22"/>
-        </w:rPr>
-        <w:t xml:space="preserve">). Svaka od te 4 podliste imat će 4 </w:t>
-      </w:r>
-      <w:r>
-        <w:rPr>
-          <w:sz w:val="22"/>
-          <w:szCs w:val="22"/>
-        </w:rPr>
-        <w:t>elementa</w:t>
-      </w:r>
-      <w:r>
-        <w:rPr>
-          <w:sz w:val="22"/>
-          <w:szCs w:val="22"/>
-        </w:rPr>
-        <w:t xml:space="preserve"> (jed</w:t>
-      </w:r>
-      <w:r>
-        <w:rPr>
-          <w:sz w:val="22"/>
-          <w:szCs w:val="22"/>
-        </w:rPr>
-        <w:t>an</w:t>
-      </w:r>
-      <w:r>
-        <w:rPr>
-          <w:sz w:val="22"/>
-          <w:szCs w:val="22"/>
-        </w:rPr>
-        <w:t xml:space="preserve"> za svak</w:t>
-      </w:r>
-      <w:r>
-        <w:rPr>
-          <w:sz w:val="22"/>
-          <w:szCs w:val="22"/>
-        </w:rPr>
-        <w:t>u figuru</w:t>
-      </w:r>
-      <w:r>
-        <w:rPr>
-          <w:sz w:val="22"/>
-          <w:szCs w:val="22"/>
-        </w:rPr>
-        <w:t>)</w:t>
-      </w:r>
-      <w:r>
-        <w:rPr>
-          <w:sz w:val="22"/>
-          <w:szCs w:val="22"/>
-        </w:rPr>
-        <w:t>, broj polja na kojemu se ta figura nalazi</w:t>
-      </w:r>
-      <w:r>
-        <w:rPr>
-          <w:sz w:val="22"/>
-          <w:szCs w:val="22"/>
-        </w:rPr>
-        <w:t xml:space="preserve">. Broj na kocki je broj dobiven funkcijom </w:t>
-      </w:r>
-      <w:r>
-        <w:rPr>
-          <w:sz w:val="22"/>
-          <w:szCs w:val="22"/>
-        </w:rPr>
-        <w:t>random.</w:t>
-      </w:r>
-      <w:r>
-        <w:rPr>
-          <w:sz w:val="22"/>
-          <w:szCs w:val="22"/>
-        </w:rPr>
-        <w:t>randint(1, 6)</w:t>
-      </w:r>
-      <w:r>
-        <w:rPr>
-          <w:sz w:val="22"/>
-          <w:szCs w:val="22"/>
-        </w:rPr>
-        <w:t>, tj. prirodan broj manji od sedam</w:t>
-      </w:r>
-      <w:r>
-        <w:rPr>
-          <w:sz w:val="22"/>
-          <w:szCs w:val="22"/>
-        </w:rPr>
-        <w:t xml:space="preserve">. Broj bota ili njegova boja </w:t>
-      </w:r>
-      <w:r>
-        <w:rPr>
-          <w:sz w:val="22"/>
-          <w:szCs w:val="22"/>
-        </w:rPr>
-        <w:t>cjeli je</w:t>
-      </w:r>
-      <w:r>
-        <w:rPr>
-          <w:sz w:val="22"/>
-          <w:szCs w:val="22"/>
-        </w:rPr>
-        <w:t xml:space="preserve"> broj veći ili jednak 0 i manji ili jednak 3. Brojevi su pridruženi bojama u smjeru kazaljke na satu, počevši s crvenom. Broj bota je nužan jer se boja određuje prije igre i nije sigurno hoće li u svakoj igri isti bot biti iste boje. Broj bota će ujedno označavati i indeks podliste u listi s pozicijama figura. Ta podlista sadrži pozicije botovih figura. </w:t>
-      </w:r>
-    </w:p>
-    <w:p>
-      <w:pPr>
-        <w:pStyle w:val="Default"/>
-        <w:rPr>
-          <w:sz w:val="22"/>
-          <w:szCs w:val="22"/>
+    </w:p>
+    <w:p>
+      <w:pPr>
+        <w:spacing w:after="0"/>
+        <w:rPr>
+          <w:rFonts w:ascii="Courier New" w:hAnsi="Courier New" w:cs="Courier New"/>
+          <w:sz w:val="18"/>
+        </w:rPr>
+      </w:pPr>
+      <w:r>
+        <w:rPr>
+          <w:rFonts w:ascii="Courier New" w:hAnsi="Courier New" w:cs="Courier New"/>
+          <w:sz w:val="18"/>
+        </w:rPr>
+        <w:t xml:space="preserve">dopusteni = </w:t>
+      </w:r>
+      <w:r>
+        <w:rPr>
+          <w:rFonts w:ascii="Courier New" w:hAnsi="Courier New" w:cs="Courier New"/>
+          <w:sz w:val="18"/>
+        </w:rPr>
+        <w:t>”</w:t>
+      </w:r>
+      <w:r>
+        <w:rPr>
+          <w:rFonts w:ascii="Courier New" w:hAnsi="Courier New" w:cs="Courier New"/>
+          <w:sz w:val="18"/>
+        </w:rPr>
+        <w:t>MIOC</w:t>
+      </w:r>
+      <w:r>
+        <w:rPr>
+          <w:rFonts w:ascii="Courier New" w:hAnsi="Courier New" w:cs="Courier New"/>
+          <w:sz w:val="18"/>
+        </w:rPr>
+        <w:t>”</w:t>
+      </w:r>
+    </w:p>
+    <w:p>
+      <w:pPr>
+        <w:spacing w:after="0"/>
+        <w:rPr>
+          <w:rFonts w:ascii="Courier New" w:hAnsi="Courier New" w:cs="Courier New"/>
+          <w:sz w:val="18"/>
+        </w:rPr>
+      </w:pPr>
+    </w:p>
+    <w:p>
+      <w:pPr>
+        <w:spacing w:after="0"/>
+        <w:rPr>
+          <w:rFonts w:ascii="Courier New" w:hAnsi="Courier New" w:cs="Courier New"/>
+          <w:b/>
+          <w:sz w:val="18"/>
+        </w:rPr>
+      </w:pPr>
+      <w:r>
+        <w:rPr>
+          <w:rFonts w:ascii="Courier New" w:hAnsi="Courier New" w:cs="Courier New"/>
+          <w:b/>
+          <w:sz w:val="18"/>
+        </w:rPr>
+        <w:t>izlaz</w:t>
+      </w:r>
+    </w:p>
+    <w:p>
+      <w:pPr>
+        <w:spacing w:after="0"/>
+        <w:rPr>
+          <w:rFonts w:ascii="Courier New" w:hAnsi="Courier New" w:cs="Courier New"/>
+          <w:sz w:val="18"/>
+        </w:rPr>
+      </w:pPr>
+      <w:r>
+        <w:rPr>
+          <w:rFonts w:ascii="Courier New" w:hAnsi="Courier New" w:cs="Courier New"/>
+          <w:sz w:val="18"/>
+        </w:rPr>
+        <w:t>”</w:t>
+      </w:r>
+      <w:r>
+        <w:rPr>
+          <w:rFonts w:ascii="Courier New" w:hAnsi="Courier New" w:cs="Courier New"/>
+          <w:sz w:val="18"/>
+        </w:rPr>
+        <w:t>O</w:t>
+      </w:r>
+      <w:r>
+        <w:rPr>
+          <w:rFonts w:ascii="Courier New" w:hAnsi="Courier New" w:cs="Courier New"/>
+          <w:sz w:val="18"/>
+        </w:rPr>
+        <w:t>”</w:t>
+      </w:r>
+    </w:p>
+    <w:p>
+      <w:pPr>
+        <w:spacing w:after="0"/>
+        <w:rPr>
+          <w:rFonts w:ascii="Lucida Console" w:hAnsi="Lucida Console"/>
+          <w:sz w:val="18"/>
+        </w:rPr>
+      </w:pPr>
+    </w:p>
+    <w:p>
+      <w:pPr>
+        <w:spacing w:after="0"/>
+        <w:rPr>
+          <w:rFonts w:ascii="Lucida Console" w:hAnsi="Lucida Console"/>
+          <w:sz w:val="18"/>
+        </w:rPr>
+      </w:pPr>
+      <w:r>
+        <w:rPr>
+          <w:sz w:val="20"/>
+        </w:rPr>
+        <w:t>Primjer</w:t>
+      </w:r>
+      <w:r>
+        <w:rPr>
+          <w:sz w:val="20"/>
+        </w:rPr>
+        <w:t xml:space="preserve"> 2</w:t>
+      </w:r>
+    </w:p>
+    <w:p>
+      <w:pPr>
+        <w:spacing w:after="0"/>
+        <w:rPr>
+          <w:rFonts w:ascii="Courier New" w:hAnsi="Courier New" w:cs="Courier New"/>
+          <w:b/>
+          <w:sz w:val="18"/>
           <w:lang w:val="en-GB"/>
         </w:rPr>
       </w:pPr>
       <w:r>
         <w:rPr>
-          <w:sz w:val="22"/>
-          <w:szCs w:val="22"/>
-        </w:rPr>
-        <w:t xml:space="preserve">Bot mora sam obraditi podatke. Funkcija main </w:t>
-      </w:r>
-      <w:r>
-        <w:rPr>
-          <w:sz w:val="22"/>
-          <w:szCs w:val="22"/>
-        </w:rPr>
-        <w:t>smije</w:t>
-      </w:r>
-      <w:r>
-        <w:rPr>
-          <w:sz w:val="22"/>
-          <w:szCs w:val="22"/>
-        </w:rPr>
-        <w:t xml:space="preserve"> pozvati i neke druge funkcije </w:t>
-      </w:r>
-      <w:r>
-        <w:rPr>
-          <w:sz w:val="22"/>
-          <w:szCs w:val="22"/>
-        </w:rPr>
-        <w:t>tijekom izvršavanja</w:t>
-      </w:r>
-      <w:r>
-        <w:rPr>
-          <w:sz w:val="22"/>
-          <w:szCs w:val="22"/>
-        </w:rPr>
-        <w:t>, ali ne i funkcije</w:t>
-      </w:r>
-      <w:r>
-        <w:rPr>
-          <w:sz w:val="22"/>
-          <w:szCs w:val="22"/>
-        </w:rPr>
-        <w:t xml:space="preserve"> koje zaustavljaju izvršavanje programa</w:t>
-      </w:r>
-      <w:r>
-        <w:rPr>
-          <w:sz w:val="22"/>
-          <w:szCs w:val="22"/>
-        </w:rPr>
-        <w:t xml:space="preserve"> (npr. input()). Nakon što obradi podatke, bot </w:t>
-      </w:r>
-      <w:r>
-        <w:rPr>
-          <w:sz w:val="22"/>
-          <w:szCs w:val="22"/>
-        </w:rPr>
-        <w:t>treba</w:t>
-      </w:r>
-      <w:r>
-        <w:rPr>
-          <w:sz w:val="22"/>
-          <w:szCs w:val="22"/>
-        </w:rPr>
-        <w:t xml:space="preserve"> vratiti string koji označava figuru koju </w:t>
-      </w:r>
-      <w:r>
-        <w:rPr>
-          <w:sz w:val="22"/>
-          <w:szCs w:val="22"/>
-        </w:rPr>
-        <w:t xml:space="preserve">želi pomaknuti. </w:t>
-      </w:r>
-      <w:r>
-        <w:rPr>
-          <w:sz w:val="22"/>
-          <w:szCs w:val="22"/>
-        </w:rPr>
-        <w:t>Ako je ono što funkcija vrati pogrešno, taj bot je diskvalificiran</w:t>
-      </w:r>
-      <w:r>
-        <w:rPr>
-          <w:sz w:val="22"/>
-          <w:szCs w:val="22"/>
-        </w:rPr>
-        <w:t xml:space="preserve"> i </w:t>
-      </w:r>
-      <w:r>
-        <w:rPr>
-          <w:sz w:val="22"/>
-          <w:szCs w:val="22"/>
-        </w:rPr>
-        <w:t>više ne sudjeluje u igri. Igra završava kad</w:t>
-      </w:r>
-      <w:r>
-        <w:rPr>
-          <w:sz w:val="22"/>
-          <w:szCs w:val="22"/>
-        </w:rPr>
-        <w:t>a</w:t>
-      </w:r>
-      <w:r>
-        <w:rPr>
-          <w:sz w:val="22"/>
-          <w:szCs w:val="22"/>
-        </w:rPr>
-        <w:t xml:space="preserve"> </w:t>
-      </w:r>
-      <w:r>
-        <w:rPr>
-          <w:sz w:val="22"/>
-          <w:szCs w:val="22"/>
-        </w:rPr>
-        <w:t xml:space="preserve">jedan bot prema pravilima </w:t>
-      </w:r>
-      <w:r>
-        <w:rPr>
-          <w:sz w:val="22"/>
-          <w:szCs w:val="22"/>
-        </w:rPr>
-        <w:t xml:space="preserve">igre </w:t>
-      </w:r>
-      <w:r>
-        <w:rPr>
-          <w:sz w:val="22"/>
-          <w:szCs w:val="22"/>
-        </w:rPr>
-        <w:t>spremi sve figure u kućicu</w:t>
-      </w:r>
-      <w:r>
-        <w:rPr>
-          <w:sz w:val="22"/>
-          <w:szCs w:val="22"/>
-        </w:rPr>
-        <w:t xml:space="preserve">. </w:t>
+          <w:rFonts w:ascii="Courier New" w:hAnsi="Courier New" w:cs="Courier New"/>
+          <w:b/>
+          <w:sz w:val="18"/>
+        </w:rPr>
+        <w:t>ulaz</w:t>
       </w:r>
     </w:p>
     <w:p>
       <w:pPr>
         <w:spacing w:after="0"/>
-      </w:pPr>
+        <w:rPr>
+          <w:rFonts w:ascii="Courier New" w:hAnsi="Courier New" w:cs="Courier New"/>
+          <w:sz w:val="18"/>
+        </w:rPr>
+      </w:pPr>
+      <w:r>
+        <w:rPr>
+          <w:rFonts w:ascii="Courier New" w:hAnsi="Courier New" w:cs="Courier New"/>
+          <w:sz w:val="18"/>
+        </w:rPr>
+        <w:t>pozicije = [[</w:t>
+      </w:r>
+      <w:r>
+        <w:rPr>
+          <w:rFonts w:ascii="Courier New" w:hAnsi="Courier New" w:cs="Courier New"/>
+          <w:sz w:val="18"/>
+        </w:rPr>
+        <w:t>-1</w:t>
+      </w:r>
+      <w:r>
+        <w:rPr>
+          <w:rFonts w:ascii="Courier New" w:hAnsi="Courier New" w:cs="Courier New"/>
+          <w:sz w:val="18"/>
+        </w:rPr>
+        <w:t>, 0, 0, 0], [</w:t>
+      </w:r>
+      <w:r>
+        <w:rPr>
+          <w:rFonts w:ascii="Courier New" w:hAnsi="Courier New" w:cs="Courier New"/>
+          <w:sz w:val="18"/>
+        </w:rPr>
+        <w:t>22</w:t>
+      </w:r>
+      <w:r>
+        <w:rPr>
+          <w:rFonts w:ascii="Courier New" w:hAnsi="Courier New" w:cs="Courier New"/>
+          <w:sz w:val="18"/>
+        </w:rPr>
+        <w:t xml:space="preserve">, 0, </w:t>
+      </w:r>
+      <w:r>
+        <w:rPr>
+          <w:rFonts w:ascii="Courier New" w:hAnsi="Courier New" w:cs="Courier New"/>
+          <w:sz w:val="18"/>
+        </w:rPr>
+        <w:t>36</w:t>
+      </w:r>
+      <w:r>
+        <w:rPr>
+          <w:rFonts w:ascii="Courier New" w:hAnsi="Courier New" w:cs="Courier New"/>
+          <w:sz w:val="18"/>
+        </w:rPr>
+        <w:t>, 0]</w:t>
+      </w:r>
+      <w:r>
+        <w:rPr>
+          <w:rFonts w:ascii="Courier New" w:hAnsi="Courier New" w:cs="Courier New"/>
+          <w:sz w:val="18"/>
+        </w:rPr>
+        <w:t xml:space="preserve">, </w:t>
+      </w:r>
+      <w:r>
+        <w:rPr>
+          <w:rFonts w:ascii="Courier New" w:hAnsi="Courier New" w:cs="Courier New"/>
+          <w:sz w:val="18"/>
+        </w:rPr>
+        <w:t>[0, 33, -2, -4], [0, 4, 0, -4]</w:t>
+      </w:r>
+      <w:r>
+        <w:rPr>
+          <w:rFonts w:ascii="Courier New" w:hAnsi="Courier New" w:cs="Courier New"/>
+          <w:sz w:val="18"/>
+        </w:rPr>
+        <w:t>]</w:t>
+      </w:r>
     </w:p>
     <w:p>
       <w:pPr>
         <w:spacing w:after="0"/>
         <w:rPr>
+          <w:rFonts w:ascii="Courier New" w:hAnsi="Courier New" w:cs="Courier New"/>
+          <w:sz w:val="18"/>
+        </w:rPr>
+      </w:pPr>
+      <w:r>
+        <w:rPr>
+          <w:rFonts w:ascii="Courier New" w:hAnsi="Courier New" w:cs="Courier New"/>
+          <w:sz w:val="18"/>
+        </w:rPr>
+        <w:t xml:space="preserve">kocka = </w:t>
+      </w:r>
+      <w:r>
+        <w:rPr>
+          <w:rFonts w:ascii="Courier New" w:hAnsi="Courier New" w:cs="Courier New"/>
+          <w:sz w:val="18"/>
+        </w:rPr>
+        <w:t>5</w:t>
+      </w:r>
+    </w:p>
+    <w:p>
+      <w:pPr>
+        <w:spacing w:after="0"/>
+        <w:rPr>
+          <w:rFonts w:ascii="Courier New" w:hAnsi="Courier New" w:cs="Courier New"/>
+          <w:sz w:val="18"/>
+        </w:rPr>
+      </w:pPr>
+      <w:r>
+        <w:rPr>
+          <w:rFonts w:ascii="Courier New" w:hAnsi="Courier New" w:cs="Courier New"/>
+          <w:sz w:val="18"/>
+        </w:rPr>
+        <w:t xml:space="preserve">boja = </w:t>
+      </w:r>
+      <w:r>
+        <w:rPr>
+          <w:rFonts w:ascii="Courier New" w:hAnsi="Courier New" w:cs="Courier New"/>
+          <w:sz w:val="18"/>
+        </w:rPr>
+        <w:t>1</w:t>
+      </w:r>
+    </w:p>
+    <w:p>
+      <w:pPr>
+        <w:spacing w:after="0"/>
+        <w:rPr>
+          <w:rFonts w:ascii="Courier New" w:hAnsi="Courier New" w:cs="Courier New"/>
+          <w:sz w:val="18"/>
+        </w:rPr>
+      </w:pPr>
+      <w:r>
+        <w:rPr>
+          <w:rFonts w:ascii="Courier New" w:hAnsi="Courier New" w:cs="Courier New"/>
+          <w:sz w:val="18"/>
+        </w:rPr>
+        <w:t xml:space="preserve">dopusteni = </w:t>
+      </w:r>
+      <w:r>
+        <w:rPr>
+          <w:rFonts w:ascii="Courier New" w:hAnsi="Courier New" w:cs="Courier New"/>
+          <w:sz w:val="18"/>
+        </w:rPr>
+        <w:t>”</w:t>
+      </w:r>
+      <w:r>
+        <w:rPr>
+          <w:rFonts w:ascii="Courier New" w:hAnsi="Courier New" w:cs="Courier New"/>
+          <w:sz w:val="18"/>
+        </w:rPr>
+        <w:t>MO</w:t>
+      </w:r>
+      <w:r>
+        <w:rPr>
+          <w:rFonts w:ascii="Courier New" w:hAnsi="Courier New" w:cs="Courier New"/>
+          <w:sz w:val="18"/>
+        </w:rPr>
+        <w:t>”</w:t>
+      </w:r>
+    </w:p>
+    <w:p>
+      <w:pPr>
+        <w:spacing w:after="0"/>
+        <w:rPr>
+          <w:rFonts w:ascii="Courier New" w:hAnsi="Courier New" w:cs="Courier New"/>
+          <w:sz w:val="18"/>
+        </w:rPr>
+      </w:pPr>
+    </w:p>
+    <w:p>
+      <w:pPr>
+        <w:spacing w:after="0"/>
+        <w:rPr>
+          <w:rFonts w:ascii="Courier New" w:hAnsi="Courier New" w:cs="Courier New"/>
+          <w:b/>
+          <w:sz w:val="18"/>
+        </w:rPr>
+      </w:pPr>
+      <w:r>
+        <w:rPr>
+          <w:rFonts w:ascii="Courier New" w:hAnsi="Courier New" w:cs="Courier New"/>
+          <w:b/>
+          <w:sz w:val="18"/>
+        </w:rPr>
+        <w:t>izlaz</w:t>
+      </w:r>
+    </w:p>
+    <w:p>
+      <w:pPr>
+        <w:spacing w:after="0"/>
+        <w:rPr>
+          <w:rFonts w:ascii="Courier New" w:hAnsi="Courier New" w:cs="Courier New"/>
+          <w:sz w:val="18"/>
+        </w:rPr>
+      </w:pPr>
+      <w:r>
+        <w:rPr>
+          <w:rFonts w:ascii="Courier New" w:hAnsi="Courier New" w:cs="Courier New"/>
+          <w:sz w:val="18"/>
+        </w:rPr>
+        <w:t>”</w:t>
+      </w:r>
+      <w:r>
+        <w:rPr>
+          <w:rFonts w:ascii="Courier New" w:hAnsi="Courier New" w:cs="Courier New"/>
+          <w:sz w:val="18"/>
+        </w:rPr>
+        <w:t>M”</w:t>
+      </w:r>
+    </w:p>
+    <w:p>
+      <w:pPr>
+        <w:spacing w:after="0"/>
+        <w:rPr>
+          <w:sz w:val="20"/>
+        </w:rPr>
+      </w:pPr>
+    </w:p>
+    <w:p>
+      <w:pPr>
+        <w:spacing w:after="0"/>
+        <w:rPr>
+          <w:sz w:val="20"/>
+        </w:rPr>
+      </w:pPr>
+      <w:r>
+        <w:rPr>
+          <w:sz w:val="20"/>
+        </w:rPr>
+        <w:t>Primjer</w:t>
+      </w:r>
+      <w:r>
+        <w:rPr>
+          <w:sz w:val="20"/>
+        </w:rPr>
+        <w:t xml:space="preserve"> 3</w:t>
+      </w:r>
+    </w:p>
+    <w:p>
+      <w:pPr>
+        <w:spacing w:after="0"/>
+        <w:rPr>
+          <w:rFonts w:ascii="Courier New" w:hAnsi="Courier New" w:cs="Courier New"/>
+          <w:b/>
+          <w:sz w:val="18"/>
           <w:lang w:val="en-GB"/>
         </w:rPr>
       </w:pPr>
       <w:r>
-        <w:t>Primjer</w:t>
-      </w:r>
-      <w:r>
-        <w:t>i</w:t>
-      </w:r>
-      <w:r>
-        <w:t xml:space="preserve"> bota</w:t>
-      </w:r>
-      <w:r>
-        <w:rPr>
-          <w:lang w:val="en-GB"/>
-        </w:rPr>
-        <w:t>:</w:t>
-      </w:r>
-    </w:p>
-    <w:p>
-      <w:pPr>
-        <w:shd w:val="clear" w:color="auto" w:fill="D9D9D9" w:themeFill="background1" w:themeFillShade="D9"/>
+        <w:rPr>
+          <w:rFonts w:ascii="Courier New" w:hAnsi="Courier New" w:cs="Courier New"/>
+          <w:b/>
+          <w:sz w:val="18"/>
+        </w:rPr>
+        <w:t>ulaz</w:t>
+      </w:r>
+    </w:p>
+    <w:p>
+      <w:pPr>
         <w:spacing w:after="0"/>
         <w:rPr>
           <w:rFonts w:ascii="Courier New" w:hAnsi="Courier New" w:cs="Courier New"/>
-          <w:sz w:val="20"/>
-          <w:szCs w:val="20"/>
-          <w:lang w:val="en-GB"/>
-        </w:rPr>
-      </w:pPr>
-      <w:r>
-        <w:rPr>
-          <w:rFonts w:ascii="Courier New" w:hAnsi="Courier New" w:cs="Courier New"/>
-          <w:sz w:val="20"/>
-          <w:szCs w:val="20"/>
-          <w:lang w:val="en-GB"/>
-        </w:rPr>
-        <w:t xml:space="preserve">def </w:t>
-      </w:r>
-      <w:proofErr w:type="gramStart"/>
-      <w:r>
-        <w:rPr>
-          <w:rFonts w:ascii="Courier New" w:hAnsi="Courier New" w:cs="Courier New"/>
-          <w:sz w:val="20"/>
-          <w:szCs w:val="20"/>
-          <w:lang w:val="en-GB"/>
-        </w:rPr>
-        <w:t>main(</w:t>
-      </w:r>
-      <w:proofErr w:type="spellStart"/>
-      <w:proofErr w:type="gramEnd"/>
-      <w:r>
-        <w:rPr>
-          <w:rFonts w:ascii="Courier New" w:hAnsi="Courier New" w:cs="Courier New"/>
-          <w:sz w:val="20"/>
-          <w:szCs w:val="20"/>
-          <w:lang w:val="en-GB"/>
-        </w:rPr>
-        <w:t>pozicije</w:t>
-      </w:r>
-      <w:proofErr w:type="spellEnd"/>
-      <w:r>
-        <w:rPr>
-          <w:rFonts w:ascii="Courier New" w:hAnsi="Courier New" w:cs="Courier New"/>
-          <w:sz w:val="20"/>
-          <w:szCs w:val="20"/>
-          <w:lang w:val="en-GB"/>
+          <w:sz w:val="18"/>
+        </w:rPr>
+      </w:pPr>
+      <w:r>
+        <w:rPr>
+          <w:rFonts w:ascii="Courier New" w:hAnsi="Courier New" w:cs="Courier New"/>
+          <w:sz w:val="18"/>
+        </w:rPr>
+        <w:t xml:space="preserve">pozicije = [[-1, </w:t>
+      </w:r>
+      <w:r>
+        <w:rPr>
+          <w:rFonts w:ascii="Courier New" w:hAnsi="Courier New" w:cs="Courier New"/>
+          <w:sz w:val="18"/>
+        </w:rPr>
+        <w:t>-2</w:t>
+      </w:r>
+      <w:r>
+        <w:rPr>
+          <w:rFonts w:ascii="Courier New" w:hAnsi="Courier New" w:cs="Courier New"/>
+          <w:sz w:val="18"/>
         </w:rPr>
         <w:t xml:space="preserve">, </w:t>
       </w:r>
-      <w:proofErr w:type="spellStart"/>
-      <w:r>
-        <w:rPr>
-          <w:rFonts w:ascii="Courier New" w:hAnsi="Courier New" w:cs="Courier New"/>
-          <w:sz w:val="20"/>
-          <w:szCs w:val="20"/>
-          <w:lang w:val="en-GB"/>
-        </w:rPr>
-        <w:t>kocka</w:t>
-      </w:r>
-      <w:proofErr w:type="spellEnd"/>
-      <w:r>
-        <w:rPr>
-          <w:rFonts w:ascii="Courier New" w:hAnsi="Courier New" w:cs="Courier New"/>
-          <w:sz w:val="20"/>
-          <w:szCs w:val="20"/>
-          <w:lang w:val="en-GB"/>
+      <w:r>
+        <w:rPr>
+          <w:rFonts w:ascii="Courier New" w:hAnsi="Courier New" w:cs="Courier New"/>
+          <w:sz w:val="18"/>
+        </w:rPr>
+        <w:t>1</w:t>
+      </w:r>
+      <w:r>
+        <w:rPr>
+          <w:rFonts w:ascii="Courier New" w:hAnsi="Courier New" w:cs="Courier New"/>
+          <w:sz w:val="18"/>
+        </w:rPr>
+        <w:t>0, 0], [</w:t>
+      </w:r>
+      <w:r>
+        <w:rPr>
+          <w:rFonts w:ascii="Courier New" w:hAnsi="Courier New" w:cs="Courier New"/>
+          <w:sz w:val="18"/>
+        </w:rPr>
+        <w:t>-1</w:t>
+      </w:r>
+      <w:r>
+        <w:rPr>
+          <w:rFonts w:ascii="Courier New" w:hAnsi="Courier New" w:cs="Courier New"/>
+          <w:sz w:val="18"/>
+        </w:rPr>
+        <w:t xml:space="preserve">, 0, </w:t>
+      </w:r>
+      <w:r>
+        <w:rPr>
+          <w:rFonts w:ascii="Courier New" w:hAnsi="Courier New" w:cs="Courier New"/>
+          <w:sz w:val="18"/>
+        </w:rPr>
+        <w:t>22</w:t>
+      </w:r>
+      <w:r>
+        <w:rPr>
+          <w:rFonts w:ascii="Courier New" w:hAnsi="Courier New" w:cs="Courier New"/>
+          <w:sz w:val="18"/>
         </w:rPr>
         <w:t xml:space="preserve">, </w:t>
       </w:r>
-      <w:proofErr w:type="spellStart"/>
-      <w:r>
-        <w:rPr>
-          <w:rFonts w:ascii="Courier New" w:hAnsi="Courier New" w:cs="Courier New"/>
-          <w:sz w:val="20"/>
-          <w:szCs w:val="20"/>
-          <w:lang w:val="en-GB"/>
-        </w:rPr>
-        <w:t>boja</w:t>
-      </w:r>
-      <w:proofErr w:type="spellEnd"/>
-      <w:r>
-        <w:rPr>
-          <w:rFonts w:ascii="Courier New" w:hAnsi="Courier New" w:cs="Courier New"/>
-          <w:sz w:val="20"/>
-          <w:szCs w:val="20"/>
-          <w:lang w:val="en-GB"/>
+      <w:r>
+        <w:rPr>
+          <w:rFonts w:ascii="Courier New" w:hAnsi="Courier New" w:cs="Courier New"/>
+          <w:sz w:val="18"/>
+        </w:rPr>
+        <w:t>34</w:t>
+      </w:r>
+      <w:r>
+        <w:rPr>
+          <w:rFonts w:ascii="Courier New" w:hAnsi="Courier New" w:cs="Courier New"/>
+          <w:sz w:val="18"/>
+        </w:rPr>
+        <w:t>]</w:t>
+      </w:r>
+      <w:r>
+        <w:rPr>
+          <w:rFonts w:ascii="Courier New" w:hAnsi="Courier New" w:cs="Courier New"/>
+          <w:sz w:val="18"/>
         </w:rPr>
         <w:t xml:space="preserve">, </w:t>
       </w:r>
-      <w:proofErr w:type="spellStart"/>
-      <w:r>
-        <w:rPr>
-          <w:rFonts w:ascii="Courier New" w:hAnsi="Courier New" w:cs="Courier New"/>
-          <w:sz w:val="20"/>
-          <w:szCs w:val="20"/>
-          <w:lang w:val="en-GB"/>
-        </w:rPr>
-        <w:t>dopusteni</w:t>
-      </w:r>
-      <w:proofErr w:type="spellEnd"/>
-      <w:r>
-        <w:rPr>
-          <w:rFonts w:ascii="Courier New" w:hAnsi="Courier New" w:cs="Courier New"/>
-          <w:sz w:val="20"/>
-          <w:szCs w:val="20"/>
-          <w:lang w:val="en-GB"/>
-        </w:rPr>
-        <w:t xml:space="preserve">): return </w:t>
-      </w:r>
-      <w:proofErr w:type="spellStart"/>
-      <w:r>
-        <w:rPr>
-          <w:rFonts w:ascii="Courier New" w:hAnsi="Courier New" w:cs="Courier New"/>
-          <w:sz w:val="20"/>
-          <w:szCs w:val="20"/>
-          <w:lang w:val="en-GB"/>
-        </w:rPr>
-        <w:t>dopusteni</w:t>
-      </w:r>
-      <w:proofErr w:type="spellEnd"/>
-      <w:r>
-        <w:rPr>
-          <w:rFonts w:ascii="Courier New" w:hAnsi="Courier New" w:cs="Courier New"/>
-          <w:sz w:val="20"/>
-          <w:szCs w:val="20"/>
-          <w:lang w:val="en-GB"/>
-        </w:rPr>
-        <w:t>[0]</w:t>
+      <w:r>
+        <w:rPr>
+          <w:rFonts w:ascii="Courier New" w:hAnsi="Courier New" w:cs="Courier New"/>
+          <w:sz w:val="18"/>
+        </w:rPr>
+        <w:t>[0, -2, -3, -4], [0, 0, 3, -4]</w:t>
+      </w:r>
+      <w:r>
+        <w:rPr>
+          <w:rFonts w:ascii="Courier New" w:hAnsi="Courier New" w:cs="Courier New"/>
+          <w:sz w:val="18"/>
+        </w:rPr>
+        <w:t>]</w:t>
       </w:r>
     </w:p>
     <w:p>
       <w:pPr>
         <w:spacing w:after="0"/>
         <w:rPr>
-          <w:sz w:val="20"/>
-          <w:szCs w:val="20"/>
-        </w:rPr>
-      </w:pPr>
-    </w:p>
-    <w:p>
-      <w:pPr>
-        <w:shd w:val="clear" w:color="auto" w:fill="D9D9D9" w:themeFill="background1" w:themeFillShade="D9"/>
+          <w:rFonts w:ascii="Courier New" w:hAnsi="Courier New" w:cs="Courier New"/>
+          <w:sz w:val="18"/>
+        </w:rPr>
+      </w:pPr>
+      <w:r>
+        <w:rPr>
+          <w:rFonts w:ascii="Courier New" w:hAnsi="Courier New" w:cs="Courier New"/>
+          <w:sz w:val="18"/>
+        </w:rPr>
+        <w:t xml:space="preserve">kocka = </w:t>
+      </w:r>
+      <w:r>
+        <w:rPr>
+          <w:rFonts w:ascii="Courier New" w:hAnsi="Courier New" w:cs="Courier New"/>
+          <w:sz w:val="18"/>
+        </w:rPr>
+        <w:t>2</w:t>
+      </w:r>
+    </w:p>
+    <w:p>
+      <w:pPr>
         <w:spacing w:after="0"/>
         <w:rPr>
           <w:rFonts w:ascii="Courier New" w:hAnsi="Courier New" w:cs="Courier New"/>
-          <w:sz w:val="20"/>
-          <w:szCs w:val="20"/>
-        </w:rPr>
-      </w:pPr>
-      <w:r>
-        <w:rPr>
-          <w:rFonts w:ascii="Courier New" w:hAnsi="Courier New" w:cs="Courier New"/>
-          <w:sz w:val="20"/>
-          <w:szCs w:val="20"/>
-        </w:rPr>
-        <w:t>def main(p, k, b, d):</w:t>
-      </w:r>
-    </w:p>
-    <w:p>
-      <w:pPr>
-        <w:shd w:val="clear" w:color="auto" w:fill="D9D9D9" w:themeFill="background1" w:themeFillShade="D9"/>
-        <w:spacing w:after="0"/>
-        <w:rPr>
-          <w:rFonts w:ascii="Courier New" w:hAnsi="Courier New" w:cs="Courier New"/>
-          <w:sz w:val="20"/>
-          <w:szCs w:val="20"/>
-        </w:rPr>
-      </w:pPr>
-      <w:r>
-        <w:rPr>
-          <w:rFonts w:ascii="Courier New" w:hAnsi="Courier New" w:cs="Courier New"/>
-          <w:sz w:val="20"/>
-          <w:szCs w:val="20"/>
-        </w:rPr>
-        <w:tab/>
-        <w:t>if k == 6:</w:t>
-      </w:r>
-    </w:p>
-    <w:p>
-      <w:pPr>
-        <w:shd w:val="clear" w:color="auto" w:fill="D9D9D9" w:themeFill="background1" w:themeFillShade="D9"/>
-        <w:spacing w:after="0"/>
-        <w:rPr>
-          <w:rFonts w:ascii="Courier New" w:hAnsi="Courier New" w:cs="Courier New"/>
-          <w:sz w:val="20"/>
-          <w:szCs w:val="20"/>
-        </w:rPr>
-      </w:pPr>
-      <w:r>
-        <w:rPr>
-          <w:rFonts w:ascii="Courier New" w:hAnsi="Courier New" w:cs="Courier New"/>
-          <w:sz w:val="20"/>
-          <w:szCs w:val="20"/>
-        </w:rPr>
-        <w:tab/>
-      </w:r>
-      <w:r>
-        <w:rPr>
-          <w:rFonts w:ascii="Courier New" w:hAnsi="Courier New" w:cs="Courier New"/>
-          <w:sz w:val="20"/>
-          <w:szCs w:val="20"/>
-        </w:rPr>
-        <w:tab/>
-        <w:t>for i in range(</w:t>
-      </w:r>
-      <w:r>
-        <w:rPr>
-          <w:rFonts w:ascii="Courier New" w:hAnsi="Courier New" w:cs="Courier New"/>
-          <w:sz w:val="20"/>
-          <w:szCs w:val="20"/>
-        </w:rPr>
-        <w:t>3</w:t>
-      </w:r>
-      <w:r>
-        <w:rPr>
-          <w:rFonts w:ascii="Courier New" w:hAnsi="Courier New" w:cs="Courier New"/>
-          <w:sz w:val="20"/>
-          <w:szCs w:val="20"/>
-        </w:rPr>
-        <w:t>, -1, -1</w:t>
-      </w:r>
-      <w:r>
-        <w:rPr>
-          <w:rFonts w:ascii="Courier New" w:hAnsi="Courier New" w:cs="Courier New"/>
-          <w:sz w:val="20"/>
-          <w:szCs w:val="20"/>
-        </w:rPr>
-        <w:t>):</w:t>
-      </w:r>
-    </w:p>
-    <w:p>
-      <w:pPr>
-        <w:shd w:val="clear" w:color="auto" w:fill="D9D9D9" w:themeFill="background1" w:themeFillShade="D9"/>
-        <w:spacing w:after="0"/>
-        <w:rPr>
-          <w:rFonts w:ascii="Courier New" w:hAnsi="Courier New" w:cs="Courier New"/>
-          <w:sz w:val="20"/>
-          <w:szCs w:val="20"/>
-        </w:rPr>
-      </w:pPr>
-      <w:r>
-        <w:rPr>
-          <w:rFonts w:ascii="Courier New" w:hAnsi="Courier New" w:cs="Courier New"/>
-          <w:sz w:val="20"/>
-          <w:szCs w:val="20"/>
-        </w:rPr>
-        <w:tab/>
-      </w:r>
-      <w:r>
-        <w:rPr>
-          <w:rFonts w:ascii="Courier New" w:hAnsi="Courier New" w:cs="Courier New"/>
-          <w:sz w:val="20"/>
-          <w:szCs w:val="20"/>
-        </w:rPr>
-        <w:tab/>
-      </w:r>
-      <w:r>
-        <w:rPr>
-          <w:rFonts w:ascii="Courier New" w:hAnsi="Courier New" w:cs="Courier New"/>
-          <w:sz w:val="20"/>
-          <w:szCs w:val="20"/>
-        </w:rPr>
-        <w:tab/>
-        <w:t>if p[b]</w:t>
-      </w:r>
-      <w:r>
-        <w:rPr>
-          <w:rFonts w:ascii="Courier New" w:hAnsi="Courier New" w:cs="Courier New"/>
-          <w:sz w:val="20"/>
-          <w:szCs w:val="20"/>
-        </w:rPr>
-        <w:t>[i]</w:t>
-      </w:r>
-      <w:r>
-        <w:rPr>
-          <w:rFonts w:ascii="Courier New" w:hAnsi="Courier New" w:cs="Courier New"/>
-          <w:sz w:val="20"/>
-          <w:szCs w:val="20"/>
-        </w:rPr>
-        <w:t xml:space="preserve"> == 0 and </w:t>
-      </w:r>
-      <w:r>
-        <w:rPr>
-          <w:rFonts w:ascii="Courier New" w:hAnsi="Courier New" w:cs="Courier New"/>
-          <w:sz w:val="20"/>
-          <w:szCs w:val="20"/>
-        </w:rPr>
-        <w:t>”</w:t>
-      </w:r>
-      <w:r>
-        <w:rPr>
-          <w:rFonts w:ascii="Courier New" w:hAnsi="Courier New" w:cs="Courier New"/>
-          <w:sz w:val="20"/>
-          <w:szCs w:val="20"/>
-        </w:rPr>
-        <w:t>MIOC</w:t>
-      </w:r>
-      <w:r>
-        <w:rPr>
-          <w:rFonts w:ascii="Courier New" w:hAnsi="Courier New" w:cs="Courier New"/>
-          <w:sz w:val="20"/>
-          <w:szCs w:val="20"/>
-        </w:rPr>
-        <w:t>”</w:t>
-      </w:r>
-      <w:r>
-        <w:rPr>
-          <w:rFonts w:ascii="Courier New" w:hAnsi="Courier New" w:cs="Courier New"/>
-          <w:sz w:val="20"/>
-          <w:szCs w:val="20"/>
-        </w:rPr>
-        <w:t>[i] in d:</w:t>
-      </w:r>
-    </w:p>
-    <w:p>
-      <w:pPr>
-        <w:shd w:val="clear" w:color="auto" w:fill="D9D9D9" w:themeFill="background1" w:themeFillShade="D9"/>
-        <w:spacing w:after="0"/>
-        <w:rPr>
-          <w:rFonts w:ascii="Courier New" w:hAnsi="Courier New" w:cs="Courier New"/>
-          <w:sz w:val="20"/>
-          <w:szCs w:val="20"/>
-        </w:rPr>
-      </w:pPr>
-      <w:r>
-        <w:rPr>
-          <w:rFonts w:ascii="Courier New" w:hAnsi="Courier New" w:cs="Courier New"/>
-          <w:sz w:val="20"/>
-          <w:szCs w:val="20"/>
-        </w:rPr>
-        <w:tab/>
-      </w:r>
-      <w:r>
-        <w:rPr>
-          <w:rFonts w:ascii="Courier New" w:hAnsi="Courier New" w:cs="Courier New"/>
-          <w:sz w:val="20"/>
-          <w:szCs w:val="20"/>
-        </w:rPr>
-        <w:tab/>
-      </w:r>
-      <w:r>
-        <w:rPr>
-          <w:rFonts w:ascii="Courier New" w:hAnsi="Courier New" w:cs="Courier New"/>
-          <w:sz w:val="20"/>
-          <w:szCs w:val="20"/>
-        </w:rPr>
-        <w:tab/>
-      </w:r>
-      <w:r>
-        <w:rPr>
-          <w:rFonts w:ascii="Courier New" w:hAnsi="Courier New" w:cs="Courier New"/>
-          <w:sz w:val="20"/>
-          <w:szCs w:val="20"/>
-        </w:rPr>
-        <w:tab/>
-      </w:r>
-      <w:r>
-        <w:rPr>
-          <w:rFonts w:ascii="Courier New" w:hAnsi="Courier New" w:cs="Courier New"/>
-          <w:sz w:val="20"/>
-          <w:szCs w:val="20"/>
-        </w:rPr>
-        <w:t xml:space="preserve">return </w:t>
-      </w:r>
-      <w:r>
-        <w:rPr>
-          <w:rFonts w:ascii="Courier New" w:hAnsi="Courier New" w:cs="Courier New"/>
-          <w:sz w:val="20"/>
-          <w:szCs w:val="20"/>
-        </w:rPr>
-        <w:t>”</w:t>
-      </w:r>
-      <w:r>
-        <w:rPr>
-          <w:rFonts w:ascii="Courier New" w:hAnsi="Courier New" w:cs="Courier New"/>
-          <w:sz w:val="20"/>
-          <w:szCs w:val="20"/>
-        </w:rPr>
-        <w:t>MIOC</w:t>
-      </w:r>
-      <w:r>
-        <w:rPr>
-          <w:rFonts w:ascii="Courier New" w:hAnsi="Courier New" w:cs="Courier New"/>
-          <w:sz w:val="20"/>
-          <w:szCs w:val="20"/>
-        </w:rPr>
-        <w:t>”</w:t>
-      </w:r>
-      <w:r>
-        <w:rPr>
-          <w:rFonts w:ascii="Courier New" w:hAnsi="Courier New" w:cs="Courier New"/>
-          <w:sz w:val="20"/>
-          <w:szCs w:val="20"/>
-        </w:rPr>
-        <w:t>[i]</w:t>
-      </w:r>
-    </w:p>
-    <w:p>
-      <w:pPr>
-        <w:shd w:val="clear" w:color="auto" w:fill="D9D9D9" w:themeFill="background1" w:themeFillShade="D9"/>
-        <w:spacing w:after="0"/>
-        <w:rPr>
-          <w:rFonts w:ascii="Courier New" w:hAnsi="Courier New" w:cs="Courier New"/>
-          <w:sz w:val="20"/>
-          <w:szCs w:val="20"/>
-        </w:rPr>
-      </w:pPr>
-      <w:r>
-        <w:rPr>
-          <w:rFonts w:ascii="Courier New" w:hAnsi="Courier New" w:cs="Courier New"/>
-          <w:sz w:val="20"/>
-          <w:szCs w:val="20"/>
-        </w:rPr>
-        <w:tab/>
-      </w:r>
-      <w:r>
-        <w:rPr>
-          <w:rFonts w:ascii="Courier New" w:hAnsi="Courier New" w:cs="Courier New"/>
-          <w:sz w:val="20"/>
-          <w:szCs w:val="20"/>
-        </w:rPr>
-        <w:t>return d[-1]</w:t>
-      </w:r>
-    </w:p>
-    <w:p>
-      <w:pPr>
-        <w:spacing w:after="0"/>
-      </w:pPr>
-    </w:p>
-    <w:p>
-      <w:pPr>
-        <w:spacing w:after="0"/>
-        <w:rPr>
-          <w:sz w:val="20"/>
-        </w:rPr>
-      </w:pPr>
-      <w:r>
-        <w:rPr>
-          <w:sz w:val="20"/>
-        </w:rPr>
-        <w:t>Primjeri test podataka:</w:t>
-      </w:r>
-    </w:p>
-    <w:p>
-      <w:pPr>
-        <w:spacing w:after="0"/>
-        <w:rPr>
-          <w:sz w:val="20"/>
-        </w:rPr>
-      </w:pPr>
-      <w:r>
-        <w:rPr>
-          <w:sz w:val="20"/>
-        </w:rPr>
-        <w:t>Primjer</w:t>
-      </w:r>
-      <w:r>
-        <w:rPr>
-          <w:sz w:val="20"/>
-        </w:rPr>
-        <w:t xml:space="preserve"> 1</w:t>
-      </w:r>
-    </w:p>
-    <w:p>
-      <w:pPr>
-        <w:spacing w:after="0"/>
-        <w:rPr>
-          <w:rFonts w:ascii="Courier New" w:hAnsi="Courier New" w:cs="Courier New"/>
-          <w:b/>
-          <w:sz w:val="18"/>
-          <w:lang w:val="en-GB"/>
-        </w:rPr>
-      </w:pPr>
-      <w:r>
-        <w:rPr>
-          <w:rFonts w:ascii="Courier New" w:hAnsi="Courier New" w:cs="Courier New"/>
-          <w:b/>
-          <w:sz w:val="18"/>
-        </w:rPr>
-        <w:t>ulaz</w:t>
-      </w:r>
-    </w:p>
-    <w:p>
-      <w:pPr>
-        <w:spacing w:after="0"/>
-        <w:rPr>
-          <w:rFonts w:ascii="Courier New" w:hAnsi="Courier New" w:cs="Courier New"/>
-          <w:sz w:val="18"/>
-        </w:rPr>
-      </w:pPr>
-      <w:r>
-        <w:rPr>
-          <w:rFonts w:ascii="Courier New" w:hAnsi="Courier New" w:cs="Courier New"/>
-          <w:sz w:val="18"/>
-        </w:rPr>
-        <w:t>pozicije = [[0, 0, 0, 38], [0, 0, 0, 36], [11, 0, 0, 0], [20, 0, 0, 0]]</w:t>
-      </w:r>
-    </w:p>
-    <w:p>
-      <w:pPr>
-        <w:spacing w:after="0"/>
-        <w:rPr>
-          <w:rFonts w:ascii="Courier New" w:hAnsi="Courier New" w:cs="Courier New"/>
-          <w:sz w:val="18"/>
-        </w:rPr>
-      </w:pPr>
-      <w:r>
-        <w:rPr>
-          <w:rFonts w:ascii="Courier New" w:hAnsi="Courier New" w:cs="Courier New"/>
-          <w:sz w:val="18"/>
-        </w:rPr>
-        <w:t>kocka = 6</w:t>
-      </w:r>
-    </w:p>
-    <w:p>
-      <w:pPr>
-        <w:spacing w:after="0"/>
-        <w:rPr>
-          <w:rFonts w:ascii="Courier New" w:hAnsi="Courier New" w:cs="Courier New"/>
-          <w:sz w:val="18"/>
-        </w:rPr>
-      </w:pPr>
-      <w:r>
-        <w:rPr>
-          <w:rFonts w:ascii="Courier New" w:hAnsi="Courier New" w:cs="Courier New"/>
-          <w:sz w:val="18"/>
-        </w:rPr>
-        <w:t>boja = 1</w:t>
-      </w:r>
-    </w:p>
-    <w:p>
-      <w:pPr>
-        <w:spacing w:after="0"/>
-        <w:rPr>
-          <w:rFonts w:ascii="Courier New" w:hAnsi="Courier New" w:cs="Courier New"/>
-          <w:sz w:val="18"/>
-        </w:rPr>
-      </w:pPr>
-      <w:r>
-        <w:rPr>
-          <w:rFonts w:ascii="Courier New" w:hAnsi="Courier New" w:cs="Courier New"/>
-          <w:sz w:val="18"/>
-        </w:rPr>
-        <w:t xml:space="preserve">dopusteni = </w:t>
-      </w:r>
-      <w:r>
-        <w:rPr>
-          <w:rFonts w:ascii="Courier New" w:hAnsi="Courier New" w:cs="Courier New"/>
-          <w:sz w:val="18"/>
-        </w:rPr>
-        <w:t>”</w:t>
-      </w:r>
-      <w:r>
-        <w:rPr>
-          <w:rFonts w:ascii="Courier New" w:hAnsi="Courier New" w:cs="Courier New"/>
-          <w:sz w:val="18"/>
-        </w:rPr>
-        <w:t>MIOC</w:t>
-      </w:r>
-      <w:r>
-        <w:rPr>
-          <w:rFonts w:ascii="Courier New" w:hAnsi="Courier New" w:cs="Courier New"/>
-          <w:sz w:val="18"/>
-        </w:rPr>
-        <w:t>”</w:t>
-      </w:r>
-    </w:p>
-    <w:p>
-      <w:pPr>
-        <w:spacing w:after="0"/>
-        <w:rPr>
-          <w:rFonts w:ascii="Courier New" w:hAnsi="Courier New" w:cs="Courier New"/>
-          <w:sz w:val="18"/>
-        </w:rPr>
-      </w:pPr>
-    </w:p>
-    <w:p>
-      <w:pPr>
-        <w:spacing w:after="0"/>
-        <w:rPr>
-          <w:rFonts w:ascii="Courier New" w:hAnsi="Courier New" w:cs="Courier New"/>
-          <w:b/>
-          <w:sz w:val="18"/>
-        </w:rPr>
-      </w:pPr>
-      <w:r>
-        <w:rPr>
-          <w:rFonts w:ascii="Courier New" w:hAnsi="Courier New" w:cs="Courier New"/>
-          <w:b/>
-          <w:sz w:val="18"/>
-        </w:rPr>
-        <w:t>izlaz</w:t>
-      </w:r>
-    </w:p>
-    <w:p>
-      <w:pPr>
-        <w:spacing w:after="0"/>
-        <w:rPr>
-          <w:rFonts w:ascii="Courier New" w:hAnsi="Courier New" w:cs="Courier New"/>
-          <w:sz w:val="18"/>
-        </w:rPr>
-      </w:pPr>
-      <w:r>
-        <w:rPr>
-          <w:rFonts w:ascii="Courier New" w:hAnsi="Courier New" w:cs="Courier New"/>
-          <w:sz w:val="18"/>
-        </w:rPr>
-        <w:t>”</w:t>
-      </w:r>
-      <w:r>
-        <w:rPr>
-          <w:rFonts w:ascii="Courier New" w:hAnsi="Courier New" w:cs="Courier New"/>
-          <w:sz w:val="18"/>
-        </w:rPr>
-        <w:t>O</w:t>
-      </w:r>
-      <w:r>
-        <w:rPr>
-          <w:rFonts w:ascii="Courier New" w:hAnsi="Courier New" w:cs="Courier New"/>
-          <w:sz w:val="18"/>
-        </w:rPr>
-        <w:t>”</w:t>
-      </w:r>
-    </w:p>
-    <w:p>
-      <w:pPr>
-        <w:spacing w:after="0"/>
-        <w:rPr>
-          <w:rFonts w:ascii="Lucida Console" w:hAnsi="Lucida Console"/>
-          <w:sz w:val="18"/>
-        </w:rPr>
-      </w:pPr>
-    </w:p>
-    <w:p>
-      <w:pPr>
-        <w:spacing w:after="0"/>
-        <w:rPr>
-          <w:rFonts w:ascii="Lucida Console" w:hAnsi="Lucida Console"/>
-          <w:sz w:val="18"/>
-        </w:rPr>
-      </w:pPr>
-      <w:r>
-        <w:rPr>
-          <w:sz w:val="20"/>
-        </w:rPr>
-        <w:t>Primjer</w:t>
-      </w:r>
-      <w:r>
-        <w:rPr>
-          <w:sz w:val="20"/>
-        </w:rPr>
-        <w:t xml:space="preserve"> 2</w:t>
-      </w:r>
-    </w:p>
-    <w:p>
-      <w:pPr>
-        <w:spacing w:after="0"/>
-        <w:rPr>
-          <w:rFonts w:ascii="Courier New" w:hAnsi="Courier New" w:cs="Courier New"/>
-          <w:b/>
-          <w:sz w:val="18"/>
-          <w:lang w:val="en-GB"/>
-        </w:rPr>
-      </w:pPr>
-      <w:r>
-        <w:rPr>
-          <w:rFonts w:ascii="Courier New" w:hAnsi="Courier New" w:cs="Courier New"/>
-          <w:b/>
-          <w:sz w:val="18"/>
-        </w:rPr>
-        <w:t>ulaz</w:t>
-      </w:r>
-    </w:p>
-    <w:p>
-      <w:pPr>
-        <w:spacing w:after="0"/>
-        <w:rPr>
-          <w:rFonts w:ascii="Courier New" w:hAnsi="Courier New" w:cs="Courier New"/>
-          <w:sz w:val="18"/>
-        </w:rPr>
-      </w:pPr>
-      <w:r>
-        <w:rPr>
-          <w:rFonts w:ascii="Courier New" w:hAnsi="Courier New" w:cs="Courier New"/>
-          <w:sz w:val="18"/>
-        </w:rPr>
-        <w:t xml:space="preserve">pozicije = [[0, </w:t>
-      </w:r>
-      <w:r>
-        <w:rPr>
-          <w:rFonts w:ascii="Courier New" w:hAnsi="Courier New" w:cs="Courier New"/>
-          <w:sz w:val="18"/>
-        </w:rPr>
-        <w:t>33</w:t>
-      </w:r>
-      <w:r>
-        <w:rPr>
-          <w:rFonts w:ascii="Courier New" w:hAnsi="Courier New" w:cs="Courier New"/>
-          <w:sz w:val="18"/>
-        </w:rPr>
-        <w:t xml:space="preserve">, </w:t>
-      </w:r>
-      <w:r>
-        <w:rPr>
-          <w:rFonts w:ascii="Courier New" w:hAnsi="Courier New" w:cs="Courier New"/>
-          <w:sz w:val="18"/>
-        </w:rPr>
-        <w:t>-2</w:t>
-      </w:r>
-      <w:r>
-        <w:rPr>
-          <w:rFonts w:ascii="Courier New" w:hAnsi="Courier New" w:cs="Courier New"/>
-          <w:sz w:val="18"/>
-        </w:rPr>
-        <w:t xml:space="preserve">, </w:t>
-      </w:r>
-      <w:r>
-        <w:rPr>
-          <w:rFonts w:ascii="Courier New" w:hAnsi="Courier New" w:cs="Courier New"/>
-          <w:sz w:val="18"/>
-        </w:rPr>
-        <w:t>-4</w:t>
-      </w:r>
-      <w:r>
-        <w:rPr>
-          <w:rFonts w:ascii="Courier New" w:hAnsi="Courier New" w:cs="Courier New"/>
-          <w:sz w:val="18"/>
-        </w:rPr>
-        <w:t xml:space="preserve">], [0, </w:t>
-      </w:r>
-      <w:r>
-        <w:rPr>
-          <w:rFonts w:ascii="Courier New" w:hAnsi="Courier New" w:cs="Courier New"/>
-          <w:sz w:val="18"/>
-        </w:rPr>
-        <w:t>4</w:t>
-      </w:r>
-      <w:r>
-        <w:rPr>
-          <w:rFonts w:ascii="Courier New" w:hAnsi="Courier New" w:cs="Courier New"/>
-          <w:sz w:val="18"/>
-        </w:rPr>
-        <w:t xml:space="preserve">, 0, </w:t>
-      </w:r>
-      <w:r>
-        <w:rPr>
-          <w:rFonts w:ascii="Courier New" w:hAnsi="Courier New" w:cs="Courier New"/>
-          <w:sz w:val="18"/>
-        </w:rPr>
-        <w:t>-4</w:t>
-      </w:r>
-      <w:r>
-        <w:rPr>
-          <w:rFonts w:ascii="Courier New" w:hAnsi="Courier New" w:cs="Courier New"/>
-          <w:sz w:val="18"/>
-        </w:rPr>
-        <w:t>], [</w:t>
-      </w:r>
-      <w:r>
-        <w:rPr>
-          <w:rFonts w:ascii="Courier New" w:hAnsi="Courier New" w:cs="Courier New"/>
-          <w:sz w:val="18"/>
-        </w:rPr>
-        <w:t>-1</w:t>
-      </w:r>
-      <w:r>
-        <w:rPr>
-          <w:rFonts w:ascii="Courier New" w:hAnsi="Courier New" w:cs="Courier New"/>
-          <w:sz w:val="18"/>
-        </w:rPr>
-        <w:t>, 0, 0, 0], [</w:t>
-      </w:r>
-      <w:r>
-        <w:rPr>
-          <w:rFonts w:ascii="Courier New" w:hAnsi="Courier New" w:cs="Courier New"/>
-          <w:sz w:val="18"/>
-        </w:rPr>
-        <w:t>22</w:t>
-      </w:r>
-      <w:r>
-        <w:rPr>
-          <w:rFonts w:ascii="Courier New" w:hAnsi="Courier New" w:cs="Courier New"/>
-          <w:sz w:val="18"/>
-        </w:rPr>
-        <w:t xml:space="preserve">, 0, </w:t>
-      </w:r>
-      <w:r>
-        <w:rPr>
-          <w:rFonts w:ascii="Courier New" w:hAnsi="Courier New" w:cs="Courier New"/>
-          <w:sz w:val="18"/>
-        </w:rPr>
-        <w:t>36</w:t>
-      </w:r>
-      <w:r>
-        <w:rPr>
-          <w:rFonts w:ascii="Courier New" w:hAnsi="Courier New" w:cs="Courier New"/>
-          <w:sz w:val="18"/>
-        </w:rPr>
-        <w:t>, 0]]</w:t>
-      </w:r>
-    </w:p>
-    <w:p>
-      <w:pPr>
-        <w:spacing w:after="0"/>
-        <w:rPr>
-          <w:rFonts w:ascii="Courier New" w:hAnsi="Courier New" w:cs="Courier New"/>
-          <w:sz w:val="18"/>
-        </w:rPr>
-      </w:pPr>
-      <w:r>
-        <w:rPr>
-          <w:rFonts w:ascii="Courier New" w:hAnsi="Courier New" w:cs="Courier New"/>
-          <w:sz w:val="18"/>
-        </w:rPr>
-        <w:t xml:space="preserve">kocka = </w:t>
-      </w:r>
-      <w:r>
-        <w:rPr>
-          <w:rFonts w:ascii="Courier New" w:hAnsi="Courier New" w:cs="Courier New"/>
-          <w:sz w:val="18"/>
-        </w:rPr>
-        <w:t>5</w:t>
-      </w:r>
-    </w:p>
-    <w:p>
-      <w:pPr>
-        <w:spacing w:after="0"/>
-        <w:rPr>
-          <w:rFonts w:ascii="Courier New" w:hAnsi="Courier New" w:cs="Courier New"/>
-          <w:sz w:val="18"/>
-        </w:rPr>
-      </w:pPr>
-      <w:r>
-        <w:rPr>
-          <w:rFonts w:ascii="Courier New" w:hAnsi="Courier New" w:cs="Courier New"/>
-          <w:sz w:val="18"/>
+          <w:sz w:val="18"/>
+          <w:szCs w:val="18"/>
+        </w:rPr>
+      </w:pPr>
+      <w:r>
+        <w:rPr>
+          <w:rFonts w:ascii="Courier New" w:hAnsi="Courier New" w:cs="Courier New"/>
+          <w:sz w:val="18"/>
+          <w:szCs w:val="18"/>
         </w:rPr>
         <w:t xml:space="preserve">boja = </w:t>
       </w:r>
@@ -3623,333 +3919,9 @@
         <w:rPr>
           <w:rFonts w:ascii="Courier New" w:hAnsi="Courier New" w:cs="Courier New"/>
           <w:sz w:val="18"/>
-        </w:rPr>
-        <w:t>3</w:t>
-      </w:r>
-    </w:p>
-    <w:p>
-      <w:pPr>
-        <w:spacing w:after="0"/>
-        <w:rPr>
-          <w:rFonts w:ascii="Courier New" w:hAnsi="Courier New" w:cs="Courier New"/>
-          <w:sz w:val="18"/>
-        </w:rPr>
-      </w:pPr>
-      <w:r>
-        <w:rPr>
-          <w:rFonts w:ascii="Courier New" w:hAnsi="Courier New" w:cs="Courier New"/>
-          <w:sz w:val="18"/>
-        </w:rPr>
-        <w:t xml:space="preserve">dopusteni = </w:t>
-      </w:r>
-      <w:r>
-        <w:rPr>
-          <w:rFonts w:ascii="Courier New" w:hAnsi="Courier New" w:cs="Courier New"/>
-          <w:sz w:val="18"/>
-        </w:rPr>
-        <w:t>”</w:t>
-      </w:r>
-      <w:r>
-        <w:rPr>
-          <w:rFonts w:ascii="Courier New" w:hAnsi="Courier New" w:cs="Courier New"/>
-          <w:sz w:val="18"/>
-        </w:rPr>
-        <w:t>MO</w:t>
-      </w:r>
-      <w:r>
-        <w:rPr>
-          <w:rFonts w:ascii="Courier New" w:hAnsi="Courier New" w:cs="Courier New"/>
-          <w:sz w:val="18"/>
-        </w:rPr>
-        <w:t>”</w:t>
-      </w:r>
-    </w:p>
-    <w:p>
-      <w:pPr>
-        <w:spacing w:after="0"/>
-        <w:rPr>
-          <w:rFonts w:ascii="Courier New" w:hAnsi="Courier New" w:cs="Courier New"/>
-          <w:sz w:val="18"/>
-        </w:rPr>
-      </w:pPr>
-    </w:p>
-    <w:p>
-      <w:pPr>
-        <w:spacing w:after="0"/>
-        <w:rPr>
-          <w:rFonts w:ascii="Courier New" w:hAnsi="Courier New" w:cs="Courier New"/>
-          <w:b/>
-          <w:sz w:val="18"/>
-        </w:rPr>
-      </w:pPr>
-      <w:r>
-        <w:rPr>
-          <w:rFonts w:ascii="Courier New" w:hAnsi="Courier New" w:cs="Courier New"/>
-          <w:b/>
-          <w:sz w:val="18"/>
-        </w:rPr>
-        <w:t>izlaz</w:t>
-      </w:r>
-    </w:p>
-    <w:p>
-      <w:pPr>
-        <w:spacing w:after="0"/>
-        <w:rPr>
-          <w:rFonts w:ascii="Courier New" w:hAnsi="Courier New" w:cs="Courier New"/>
-          <w:sz w:val="18"/>
-        </w:rPr>
-      </w:pPr>
-      <w:r>
-        <w:rPr>
-          <w:rFonts w:ascii="Courier New" w:hAnsi="Courier New" w:cs="Courier New"/>
-          <w:sz w:val="18"/>
-        </w:rPr>
-        <w:t>”</w:t>
-      </w:r>
-      <w:r>
-        <w:rPr>
-          <w:rFonts w:ascii="Courier New" w:hAnsi="Courier New" w:cs="Courier New"/>
-          <w:sz w:val="18"/>
-        </w:rPr>
-        <w:t>M”</w:t>
-      </w:r>
-    </w:p>
-    <w:p>
-      <w:pPr>
-        <w:spacing w:after="0"/>
-        <w:rPr>
-          <w:sz w:val="20"/>
-        </w:rPr>
-      </w:pPr>
-    </w:p>
-    <w:p>
-      <w:pPr>
-        <w:spacing w:after="0"/>
-        <w:rPr>
-          <w:sz w:val="20"/>
-        </w:rPr>
-      </w:pPr>
-      <w:r>
-        <w:rPr>
-          <w:sz w:val="20"/>
-        </w:rPr>
-        <w:t>Primjer</w:t>
-      </w:r>
-      <w:r>
-        <w:rPr>
-          <w:sz w:val="20"/>
-        </w:rPr>
-        <w:t xml:space="preserve"> 3</w:t>
-      </w:r>
-    </w:p>
-    <w:p>
-      <w:pPr>
-        <w:spacing w:after="0"/>
-        <w:rPr>
-          <w:rFonts w:ascii="Courier New" w:hAnsi="Courier New" w:cs="Courier New"/>
-          <w:b/>
-          <w:sz w:val="18"/>
-          <w:lang w:val="en-GB"/>
-        </w:rPr>
-      </w:pPr>
-      <w:r>
-        <w:rPr>
-          <w:rFonts w:ascii="Courier New" w:hAnsi="Courier New" w:cs="Courier New"/>
-          <w:b/>
-          <w:sz w:val="18"/>
-        </w:rPr>
-        <w:t>ulaz</w:t>
-      </w:r>
-    </w:p>
-    <w:p>
-      <w:pPr>
-        <w:spacing w:after="0"/>
-        <w:rPr>
-          <w:rFonts w:ascii="Courier New" w:hAnsi="Courier New" w:cs="Courier New"/>
-          <w:sz w:val="18"/>
-        </w:rPr>
-      </w:pPr>
-      <w:r>
-        <w:rPr>
-          <w:rFonts w:ascii="Courier New" w:hAnsi="Courier New" w:cs="Courier New"/>
-          <w:sz w:val="18"/>
-        </w:rPr>
-        <w:t xml:space="preserve">pozicije = [[0, </w:t>
-      </w:r>
-      <w:r>
-        <w:rPr>
-          <w:rFonts w:ascii="Courier New" w:hAnsi="Courier New" w:cs="Courier New"/>
-          <w:sz w:val="18"/>
-        </w:rPr>
-        <w:t>-2</w:t>
-      </w:r>
-      <w:r>
-        <w:rPr>
-          <w:rFonts w:ascii="Courier New" w:hAnsi="Courier New" w:cs="Courier New"/>
-          <w:sz w:val="18"/>
-        </w:rPr>
-        <w:t>, -</w:t>
-      </w:r>
-      <w:r>
-        <w:rPr>
-          <w:rFonts w:ascii="Courier New" w:hAnsi="Courier New" w:cs="Courier New"/>
-          <w:sz w:val="18"/>
-        </w:rPr>
-        <w:t>3</w:t>
-      </w:r>
-      <w:r>
-        <w:rPr>
-          <w:rFonts w:ascii="Courier New" w:hAnsi="Courier New" w:cs="Courier New"/>
-          <w:sz w:val="18"/>
-        </w:rPr>
-        <w:t xml:space="preserve">, -4], [0, </w:t>
-      </w:r>
-      <w:r>
-        <w:rPr>
-          <w:rFonts w:ascii="Courier New" w:hAnsi="Courier New" w:cs="Courier New"/>
-          <w:sz w:val="18"/>
-        </w:rPr>
-        <w:t>0</w:t>
-      </w:r>
-      <w:r>
-        <w:rPr>
-          <w:rFonts w:ascii="Courier New" w:hAnsi="Courier New" w:cs="Courier New"/>
-          <w:sz w:val="18"/>
-        </w:rPr>
-        <w:t xml:space="preserve">, </w:t>
-      </w:r>
-      <w:r>
-        <w:rPr>
-          <w:rFonts w:ascii="Courier New" w:hAnsi="Courier New" w:cs="Courier New"/>
-          <w:sz w:val="18"/>
-        </w:rPr>
-        <w:t>3</w:t>
-      </w:r>
-      <w:r>
-        <w:rPr>
-          <w:rFonts w:ascii="Courier New" w:hAnsi="Courier New" w:cs="Courier New"/>
-          <w:sz w:val="18"/>
-        </w:rPr>
-        <w:t xml:space="preserve">, -4], [-1, </w:t>
-      </w:r>
-      <w:r>
-        <w:rPr>
-          <w:rFonts w:ascii="Courier New" w:hAnsi="Courier New" w:cs="Courier New"/>
-          <w:sz w:val="18"/>
-        </w:rPr>
-        <w:t>-2</w:t>
-      </w:r>
-      <w:r>
-        <w:rPr>
-          <w:rFonts w:ascii="Courier New" w:hAnsi="Courier New" w:cs="Courier New"/>
-          <w:sz w:val="18"/>
-        </w:rPr>
-        <w:t xml:space="preserve">, </w:t>
-      </w:r>
-      <w:r>
-        <w:rPr>
-          <w:rFonts w:ascii="Courier New" w:hAnsi="Courier New" w:cs="Courier New"/>
-          <w:sz w:val="18"/>
+          <w:szCs w:val="18"/>
         </w:rPr>
         <w:t>1</w:t>
-      </w:r>
-      <w:r>
-        <w:rPr>
-          <w:rFonts w:ascii="Courier New" w:hAnsi="Courier New" w:cs="Courier New"/>
-          <w:sz w:val="18"/>
-        </w:rPr>
-        <w:t>0, 0], [</w:t>
-      </w:r>
-      <w:r>
-        <w:rPr>
-          <w:rFonts w:ascii="Courier New" w:hAnsi="Courier New" w:cs="Courier New"/>
-          <w:sz w:val="18"/>
-        </w:rPr>
-        <w:t>-1</w:t>
-      </w:r>
-      <w:r>
-        <w:rPr>
-          <w:rFonts w:ascii="Courier New" w:hAnsi="Courier New" w:cs="Courier New"/>
-          <w:sz w:val="18"/>
-        </w:rPr>
-        <w:t xml:space="preserve">, 0, </w:t>
-      </w:r>
-      <w:r>
-        <w:rPr>
-          <w:rFonts w:ascii="Courier New" w:hAnsi="Courier New" w:cs="Courier New"/>
-          <w:sz w:val="18"/>
-        </w:rPr>
-        <w:t>22</w:t>
-      </w:r>
-      <w:r>
-        <w:rPr>
-          <w:rFonts w:ascii="Courier New" w:hAnsi="Courier New" w:cs="Courier New"/>
-          <w:sz w:val="18"/>
-        </w:rPr>
-        <w:t xml:space="preserve">, </w:t>
-      </w:r>
-      <w:r>
-        <w:rPr>
-          <w:rFonts w:ascii="Courier New" w:hAnsi="Courier New" w:cs="Courier New"/>
-          <w:sz w:val="18"/>
-        </w:rPr>
-        <w:t>34</w:t>
-      </w:r>
-      <w:r>
-        <w:rPr>
-          <w:rFonts w:ascii="Courier New" w:hAnsi="Courier New" w:cs="Courier New"/>
-          <w:sz w:val="18"/>
-        </w:rPr>
-        <w:t>]]</w:t>
-      </w:r>
-    </w:p>
-    <w:p>
-      <w:pPr>
-        <w:spacing w:after="0"/>
-        <w:rPr>
-          <w:rFonts w:ascii="Courier New" w:hAnsi="Courier New" w:cs="Courier New"/>
-          <w:sz w:val="18"/>
-        </w:rPr>
-      </w:pPr>
-      <w:r>
-        <w:rPr>
-          <w:rFonts w:ascii="Courier New" w:hAnsi="Courier New" w:cs="Courier New"/>
-          <w:sz w:val="18"/>
-        </w:rPr>
-        <w:t xml:space="preserve">kocka = </w:t>
-      </w:r>
-      <w:r>
-        <w:rPr>
-          <w:rFonts w:ascii="Courier New" w:hAnsi="Courier New" w:cs="Courier New"/>
-          <w:sz w:val="18"/>
-        </w:rPr>
-        <w:t>2</w:t>
-      </w:r>
-    </w:p>
-    <w:p>
-      <w:pPr>
-        <w:spacing w:after="0"/>
-        <w:rPr>
-          <w:rFonts w:ascii="Courier New" w:hAnsi="Courier New" w:cs="Courier New"/>
-          <w:sz w:val="18"/>
-          <w:szCs w:val="18"/>
-        </w:rPr>
-      </w:pPr>
-      <w:r>
-        <w:rPr>
-          <w:rFonts w:ascii="Courier New" w:hAnsi="Courier New" w:cs="Courier New"/>
-          <w:sz w:val="18"/>
-          <w:szCs w:val="18"/>
-        </w:rPr>
-        <w:t xml:space="preserve">boja = </w:t>
-      </w:r>
-      <w:r>
-        <w:rPr>
-          <w:rFonts w:ascii="Courier New" w:hAnsi="Courier New" w:cs="Courier New"/>
-          <w:sz w:val="18"/>
-          <w:szCs w:val="18"/>
-        </w:rPr>
-        <w:t>3</w:t>
       </w:r>
     </w:p>
     <w:p>
@@ -5062,7 +5034,7 @@
 </file>
 
 <file path=customXml/itemProps1.xml><?xml version="1.0" encoding="utf-8"?>
-<ds:datastoreItem xmlns:ds="http://schemas.openxmlformats.org/officeDocument/2006/customXml" ds:itemID="{DCC6265E-6317-457E-A3AF-5DEB96142F31}">
+<ds:datastoreItem xmlns:ds="http://schemas.openxmlformats.org/officeDocument/2006/customXml" ds:itemID="{EC593E7A-EDBC-45D7-B547-F22183F64EA6}">
   <ds:schemaRefs>
     <ds:schemaRef ds:uri="http://schemas.openxmlformats.org/officeDocument/2006/bibliography"/>
   </ds:schemaRefs>

</xml_diff>